<commit_message>
kurang daftar isi jon
</commit_message>
<xml_diff>
--- a/SKRIPSYIK/complete.docx
+++ b/SKRIPSYIK/complete.docx
@@ -2901,6 +2901,20 @@
     </w:p>
     <w:p>
       <w:pPr>
+        <w:pStyle w:val="NoSpacing"/>
+        <w:spacing w:line="480" w:lineRule="auto"/>
+        <w:jc w:val="center"/>
+        <w:rPr>
+          <w:rFonts w:ascii="Times New Roman" w:hAnsi="Times New Roman"/>
+          <w:b/>
+          <w:sz w:val="24"/>
+          <w:szCs w:val="24"/>
+          <w:lang w:val="en-US"/>
+        </w:rPr>
+      </w:pPr>
+    </w:p>
+    <w:p>
+      <w:pPr>
         <w:pStyle w:val="ListParagraph"/>
         <w:spacing w:after="0" w:line="360" w:lineRule="auto"/>
         <w:ind w:left="0"/>
@@ -10035,7 +10049,7 @@
             <v:path o:extrusionok="f" gradientshapeok="t" o:connecttype="rect"/>
             <o:lock v:ext="edit" aspectratio="t"/>
           </v:shapetype>
-          <v:shape id="_x0000_i1025" type="#_x0000_t75" style="width:332.8pt;height:107.25pt">
+          <v:shape id="_x0000_i1025" type="#_x0000_t75" style="width:332.25pt;height:107.25pt">
             <v:imagedata r:id="rId32" o:title="squence user"/>
           </v:shape>
         </w:pict>
@@ -14956,16 +14970,7 @@
           <w:szCs w:val="24"/>
           <w:lang w:val="en-US"/>
         </w:rPr>
-        <w:t>.</w:t>
-      </w:r>
-      <w:r>
-        <w:rPr>
-          <w:rFonts w:ascii="Times New Roman" w:hAnsi="Times New Roman" w:cs="Times New Roman"/>
-          <w:sz w:val="24"/>
-          <w:szCs w:val="24"/>
-          <w:lang w:val="en-US"/>
-        </w:rPr>
-        <w:t xml:space="preserve"> </w:t>
+        <w:t xml:space="preserve">. </w:t>
       </w:r>
       <w:r>
         <w:rPr>
@@ -15002,34 +15007,7 @@
           <w:szCs w:val="24"/>
           <w:lang w:val="en-US"/>
         </w:rPr>
-        <w:t>igunakan untuk</w:t>
-      </w:r>
-      <w:r>
-        <w:rPr>
-          <w:rFonts w:ascii="Times New Roman" w:hAnsi="Times New Roman" w:cs="Times New Roman"/>
-          <w:sz w:val="24"/>
-          <w:szCs w:val="24"/>
-          <w:lang w:val="en-US"/>
-        </w:rPr>
-        <w:t xml:space="preserve"> </w:t>
-      </w:r>
-      <w:r>
-        <w:rPr>
-          <w:rFonts w:ascii="Times New Roman" w:hAnsi="Times New Roman" w:cs="Times New Roman"/>
-          <w:sz w:val="24"/>
-          <w:szCs w:val="24"/>
-          <w:lang w:val="en-US"/>
-        </w:rPr>
-        <w:t>m</w:t>
-      </w:r>
-      <w:r>
-        <w:rPr>
-          <w:rFonts w:ascii="Times New Roman" w:hAnsi="Times New Roman" w:cs="Times New Roman"/>
-          <w:sz w:val="24"/>
-          <w:szCs w:val="24"/>
-          <w:lang w:val="en-US"/>
-        </w:rPr>
-        <w:t>enambahkan data acara</w:t>
+        <w:t>igunakan untuk menambahkan data acara</w:t>
       </w:r>
       <w:r>
         <w:rPr>
@@ -15684,16 +15662,7 @@
           <w:szCs w:val="24"/>
           <w:lang w:val="en-US"/>
         </w:rPr>
-        <w:t>2</w:t>
-      </w:r>
-      <w:r>
-        <w:rPr>
-          <w:rFonts w:ascii="Times New Roman" w:hAnsi="Times New Roman" w:cs="Times New Roman"/>
-          <w:sz w:val="24"/>
-          <w:szCs w:val="24"/>
-          <w:lang w:val="en-US"/>
-        </w:rPr>
-        <w:t xml:space="preserve">. merupakan potongan </w:t>
+        <w:t xml:space="preserve">2. merupakan potongan </w:t>
       </w:r>
       <w:r>
         <w:rPr>
@@ -15712,25 +15681,7 @@
           <w:szCs w:val="24"/>
           <w:lang w:val="en-US"/>
         </w:rPr>
-        <w:t xml:space="preserve"> dari aplikasi bagian admin yang digunakan untuk </w:t>
-      </w:r>
-      <w:r>
-        <w:rPr>
-          <w:rFonts w:ascii="Times New Roman" w:hAnsi="Times New Roman" w:cs="Times New Roman"/>
-          <w:sz w:val="24"/>
-          <w:szCs w:val="24"/>
-          <w:lang w:val="en-US"/>
-        </w:rPr>
-        <w:t>melihat daftar</w:t>
-      </w:r>
-      <w:r>
-        <w:rPr>
-          <w:rFonts w:ascii="Times New Roman" w:hAnsi="Times New Roman" w:cs="Times New Roman"/>
-          <w:sz w:val="24"/>
-          <w:szCs w:val="24"/>
-          <w:lang w:val="en-US"/>
-        </w:rPr>
-        <w:t xml:space="preserve"> acara.</w:t>
+        <w:t xml:space="preserve"> dari aplikasi bagian admin yang digunakan untuk melihat daftar acara.</w:t>
       </w:r>
       <w:r>
         <w:rPr>
@@ -16354,25 +16305,7 @@
           <w:szCs w:val="24"/>
           <w:lang w:val="en-US"/>
         </w:rPr>
-        <w:t xml:space="preserve">Pada </w:t>
-      </w:r>
-      <w:r>
-        <w:rPr>
-          <w:rFonts w:ascii="Times New Roman" w:hAnsi="Times New Roman" w:cs="Times New Roman"/>
-          <w:sz w:val="24"/>
-          <w:szCs w:val="24"/>
-          <w:lang w:val="en-US"/>
-        </w:rPr>
-        <w:t>Gambar 4.3</w:t>
-      </w:r>
-      <w:r>
-        <w:rPr>
-          <w:rFonts w:ascii="Times New Roman" w:hAnsi="Times New Roman" w:cs="Times New Roman"/>
-          <w:sz w:val="24"/>
-          <w:szCs w:val="24"/>
-          <w:lang w:val="en-US"/>
-        </w:rPr>
-        <w:t xml:space="preserve">. merupakan potongan </w:t>
+        <w:t xml:space="preserve">Pada Gambar 4.3. merupakan potongan </w:t>
       </w:r>
       <w:r>
         <w:rPr>
@@ -17764,25 +17697,7 @@
           <w:szCs w:val="24"/>
           <w:lang w:val="en-US"/>
         </w:rPr>
-        <w:t>Pada Gambar 4.</w:t>
-      </w:r>
-      <w:r>
-        <w:rPr>
-          <w:rFonts w:ascii="Times New Roman" w:hAnsi="Times New Roman" w:cs="Times New Roman"/>
-          <w:sz w:val="24"/>
-          <w:szCs w:val="24"/>
-          <w:lang w:val="en-US"/>
-        </w:rPr>
-        <w:t>5</w:t>
-      </w:r>
-      <w:r>
-        <w:rPr>
-          <w:rFonts w:ascii="Times New Roman" w:hAnsi="Times New Roman" w:cs="Times New Roman"/>
-          <w:sz w:val="24"/>
-          <w:szCs w:val="24"/>
-          <w:lang w:val="en-US"/>
-        </w:rPr>
-        <w:t xml:space="preserve">. merupakan potongan </w:t>
+        <w:t xml:space="preserve">Pada Gambar 4.5. merupakan potongan </w:t>
       </w:r>
       <w:r>
         <w:rPr>
@@ -18239,25 +18154,7 @@
           <w:szCs w:val="24"/>
           <w:lang w:val="en-US"/>
         </w:rPr>
-        <w:t>Pada Gambar 4.</w:t>
-      </w:r>
-      <w:r>
-        <w:rPr>
-          <w:rFonts w:ascii="Times New Roman" w:hAnsi="Times New Roman" w:cs="Times New Roman"/>
-          <w:sz w:val="24"/>
-          <w:szCs w:val="24"/>
-          <w:lang w:val="en-US"/>
-        </w:rPr>
-        <w:t>6</w:t>
-      </w:r>
-      <w:r>
-        <w:rPr>
-          <w:rFonts w:ascii="Times New Roman" w:hAnsi="Times New Roman" w:cs="Times New Roman"/>
-          <w:sz w:val="24"/>
-          <w:szCs w:val="24"/>
-          <w:lang w:val="en-US"/>
-        </w:rPr>
-        <w:t xml:space="preserve">. merupakan potongan </w:t>
+        <w:t xml:space="preserve">Pada Gambar 4.6. merupakan potongan </w:t>
       </w:r>
       <w:r>
         <w:rPr>
@@ -18675,25 +18572,7 @@
           <w:szCs w:val="24"/>
           <w:lang w:val="en-US"/>
         </w:rPr>
-        <w:t>Pada Gambar 4.</w:t>
-      </w:r>
-      <w:r>
-        <w:rPr>
-          <w:rFonts w:ascii="Times New Roman" w:hAnsi="Times New Roman" w:cs="Times New Roman"/>
-          <w:sz w:val="24"/>
-          <w:szCs w:val="24"/>
-          <w:lang w:val="en-US"/>
-        </w:rPr>
-        <w:t>7</w:t>
-      </w:r>
-      <w:r>
-        <w:rPr>
-          <w:rFonts w:ascii="Times New Roman" w:hAnsi="Times New Roman" w:cs="Times New Roman"/>
-          <w:sz w:val="24"/>
-          <w:szCs w:val="24"/>
-          <w:lang w:val="en-US"/>
-        </w:rPr>
-        <w:t xml:space="preserve">. merupakan potongan </w:t>
+        <w:t xml:space="preserve">Pada Gambar 4.7. merupakan potongan </w:t>
       </w:r>
       <w:r>
         <w:rPr>
@@ -18721,25 +18600,7 @@
           <w:szCs w:val="24"/>
           <w:lang w:val="en-US"/>
         </w:rPr>
-        <w:t xml:space="preserve"> melakukan </w:t>
-      </w:r>
-      <w:r>
-        <w:rPr>
-          <w:rFonts w:ascii="Times New Roman" w:hAnsi="Times New Roman" w:cs="Times New Roman"/>
-          <w:sz w:val="24"/>
-          <w:szCs w:val="24"/>
-          <w:lang w:val="en-US"/>
-        </w:rPr>
-        <w:t>login pada aplikasi</w:t>
-      </w:r>
-      <w:r>
-        <w:rPr>
-          <w:rFonts w:ascii="Times New Roman" w:hAnsi="Times New Roman" w:cs="Times New Roman"/>
-          <w:sz w:val="24"/>
-          <w:szCs w:val="24"/>
-          <w:lang w:val="en-US"/>
-        </w:rPr>
-        <w:t xml:space="preserve">. Dimana pada fungsi </w:t>
+        <w:t xml:space="preserve"> melakukan login pada aplikasi. Dimana pada fungsi </w:t>
       </w:r>
       <w:r>
         <w:rPr>
@@ -19349,25 +19210,7 @@
           <w:szCs w:val="24"/>
           <w:lang w:val="en-US"/>
         </w:rPr>
-        <w:t>Pada Gambar 4.</w:t>
-      </w:r>
-      <w:r>
-        <w:rPr>
-          <w:rFonts w:ascii="Times New Roman" w:hAnsi="Times New Roman" w:cs="Times New Roman"/>
-          <w:sz w:val="24"/>
-          <w:szCs w:val="24"/>
-          <w:lang w:val="en-US"/>
-        </w:rPr>
-        <w:t>8</w:t>
-      </w:r>
-      <w:r>
-        <w:rPr>
-          <w:rFonts w:ascii="Times New Roman" w:hAnsi="Times New Roman" w:cs="Times New Roman"/>
-          <w:sz w:val="24"/>
-          <w:szCs w:val="24"/>
-          <w:lang w:val="en-US"/>
-        </w:rPr>
-        <w:t xml:space="preserve">. merupakan potongan </w:t>
+        <w:t xml:space="preserve">Pada Gambar 4.8. merupakan potongan </w:t>
       </w:r>
       <w:r>
         <w:rPr>
@@ -19937,25 +19780,7 @@
           <w:szCs w:val="24"/>
           <w:lang w:val="en-US"/>
         </w:rPr>
-        <w:t>Pada Gambar 4.</w:t>
-      </w:r>
-      <w:r>
-        <w:rPr>
-          <w:rFonts w:ascii="Times New Roman" w:hAnsi="Times New Roman" w:cs="Times New Roman"/>
-          <w:sz w:val="24"/>
-          <w:szCs w:val="24"/>
-          <w:lang w:val="en-US"/>
-        </w:rPr>
-        <w:t>9</w:t>
-      </w:r>
-      <w:r>
-        <w:rPr>
-          <w:rFonts w:ascii="Times New Roman" w:hAnsi="Times New Roman" w:cs="Times New Roman"/>
-          <w:sz w:val="24"/>
-          <w:szCs w:val="24"/>
-          <w:lang w:val="en-US"/>
-        </w:rPr>
-        <w:t xml:space="preserve">. merupakan potongan </w:t>
+        <w:t xml:space="preserve">Pada Gambar 4.9. merupakan potongan </w:t>
       </w:r>
       <w:r>
         <w:rPr>
@@ -20673,43 +20498,7 @@
           <w:szCs w:val="24"/>
           <w:lang w:val="en-US"/>
         </w:rPr>
-        <w:t xml:space="preserve">Pada </w:t>
-      </w:r>
-      <w:r>
-        <w:rPr>
-          <w:rFonts w:ascii="Times New Roman" w:hAnsi="Times New Roman" w:cs="Times New Roman"/>
-          <w:sz w:val="24"/>
-          <w:szCs w:val="24"/>
-          <w:lang w:val="en-US"/>
-        </w:rPr>
-        <w:t xml:space="preserve">Gambar </w:t>
-      </w:r>
-      <w:r>
-        <w:rPr>
-          <w:rFonts w:ascii="Times New Roman" w:hAnsi="Times New Roman" w:cs="Times New Roman"/>
-          <w:sz w:val="24"/>
-          <w:szCs w:val="24"/>
-          <w:lang w:val="en-US"/>
-        </w:rPr>
-        <w:t>4.</w:t>
-      </w:r>
-      <w:r>
-        <w:rPr>
-          <w:rFonts w:ascii="Times New Roman" w:hAnsi="Times New Roman" w:cs="Times New Roman"/>
-          <w:sz w:val="24"/>
-          <w:szCs w:val="24"/>
-          <w:lang w:val="en-US"/>
-        </w:rPr>
-        <w:t>10</w:t>
-      </w:r>
-      <w:r>
-        <w:rPr>
-          <w:rFonts w:ascii="Times New Roman" w:hAnsi="Times New Roman" w:cs="Times New Roman"/>
-          <w:sz w:val="24"/>
-          <w:szCs w:val="24"/>
-          <w:lang w:val="en-US"/>
-        </w:rPr>
-        <w:t xml:space="preserve">. merupakan potongan </w:t>
+        <w:t xml:space="preserve">Pada Gambar 4.10. merupakan potongan </w:t>
       </w:r>
       <w:r>
         <w:rPr>
@@ -21077,25 +20866,7 @@
           <w:szCs w:val="24"/>
           <w:lang w:val="en-US"/>
         </w:rPr>
-        <w:t>Pada Gambar 4.</w:t>
-      </w:r>
-      <w:r>
-        <w:rPr>
-          <w:rFonts w:ascii="Times New Roman" w:hAnsi="Times New Roman" w:cs="Times New Roman"/>
-          <w:sz w:val="24"/>
-          <w:szCs w:val="24"/>
-          <w:lang w:val="en-US"/>
-        </w:rPr>
-        <w:t>11</w:t>
-      </w:r>
-      <w:r>
-        <w:rPr>
-          <w:rFonts w:ascii="Times New Roman" w:hAnsi="Times New Roman" w:cs="Times New Roman"/>
-          <w:sz w:val="24"/>
-          <w:szCs w:val="24"/>
-          <w:lang w:val="en-US"/>
-        </w:rPr>
-        <w:t xml:space="preserve">. merupakan potongan </w:t>
+        <w:t xml:space="preserve">Pada Gambar 4.11. merupakan potongan </w:t>
       </w:r>
       <w:r>
         <w:rPr>
@@ -21707,25 +21478,7 @@
           <w:szCs w:val="24"/>
           <w:lang w:val="en-US"/>
         </w:rPr>
-        <w:t>Pada Gambar 4.</w:t>
-      </w:r>
-      <w:r>
-        <w:rPr>
-          <w:rFonts w:ascii="Times New Roman" w:hAnsi="Times New Roman" w:cs="Times New Roman"/>
-          <w:sz w:val="24"/>
-          <w:szCs w:val="24"/>
-          <w:lang w:val="en-US"/>
-        </w:rPr>
-        <w:t>12</w:t>
-      </w:r>
-      <w:r>
-        <w:rPr>
-          <w:rFonts w:ascii="Times New Roman" w:hAnsi="Times New Roman" w:cs="Times New Roman"/>
-          <w:sz w:val="24"/>
-          <w:szCs w:val="24"/>
-          <w:lang w:val="en-US"/>
-        </w:rPr>
-        <w:t xml:space="preserve">. merupakan potongan </w:t>
+        <w:t xml:space="preserve">Pada Gambar 4.12. merupakan potongan </w:t>
       </w:r>
       <w:r>
         <w:rPr>
@@ -21873,15 +21626,7 @@
           <w:szCs w:val="24"/>
           <w:lang w:val="en-US"/>
         </w:rPr>
-        <w:t>TimeInMillis(), pendingIntent);</w:t>
-      </w:r>
-      <w:r>
-        <w:rPr>
-          <w:rFonts w:ascii="Courier New" w:hAnsi="Courier New" w:cs="Courier New"/>
-          <w:szCs w:val="24"/>
-          <w:lang w:val="en-US"/>
-        </w:rPr>
-        <w:t xml:space="preserve"> </w:t>
+        <w:t xml:space="preserve">TimeInMillis(), pendingIntent); </w:t>
       </w:r>
       <w:r>
         <w:rPr>
@@ -21892,8 +21637,6 @@
         </w:rPr>
         <w:t>merupakan sintak yang bertugas untuk membuat pengigat acara.</w:t>
       </w:r>
-      <w:bookmarkStart w:id="3" w:name="_GoBack"/>
-      <w:bookmarkEnd w:id="3"/>
     </w:p>
     <w:p>
       <w:pPr>
@@ -21961,47 +21704,28 @@
     <w:p>
       <w:pPr>
         <w:pStyle w:val="ListParagraph"/>
-        <w:numPr>
-          <w:ilvl w:val="2"/>
-          <w:numId w:val="24"/>
-        </w:numPr>
         <w:spacing w:before="240" w:line="480" w:lineRule="auto"/>
-        <w:ind w:left="709"/>
-        <w:rPr>
-          <w:rFonts w:ascii="Times New Roman" w:hAnsi="Times New Roman" w:cs="Times New Roman"/>
-          <w:b/>
-          <w:sz w:val="24"/>
-          <w:szCs w:val="24"/>
-          <w:lang w:val="en-US"/>
-        </w:rPr>
-      </w:pPr>
-      <w:r>
-        <w:rPr>
-          <w:rFonts w:ascii="Times New Roman" w:hAnsi="Times New Roman" w:cs="Times New Roman"/>
-          <w:sz w:val="24"/>
-          <w:szCs w:val="24"/>
-          <w:lang w:val="en-US"/>
-        </w:rPr>
-        <w:t>Menambahkan Acara B</w:t>
-      </w:r>
-      <w:r>
-        <w:rPr>
-          <w:rFonts w:ascii="Times New Roman" w:hAnsi="Times New Roman" w:cs="Times New Roman"/>
-          <w:sz w:val="24"/>
-          <w:szCs w:val="24"/>
-          <w:lang w:val="en-US"/>
-        </w:rPr>
-        <w:t>aru</w:t>
-      </w:r>
-      <w:r>
-        <w:rPr>
-          <w:rFonts w:ascii="Times New Roman" w:hAnsi="Times New Roman" w:cs="Times New Roman"/>
-          <w:sz w:val="24"/>
-          <w:szCs w:val="24"/>
-          <w:lang w:val="en-US"/>
-        </w:rPr>
-        <w:t xml:space="preserve"> Dari Aplikasi Admin</w:t>
-      </w:r>
+        <w:ind w:firstLine="720"/>
+        <w:rPr>
+          <w:rFonts w:ascii="Times New Roman" w:hAnsi="Times New Roman" w:cs="Times New Roman"/>
+          <w:sz w:val="24"/>
+          <w:szCs w:val="24"/>
+          <w:lang w:val="en-US"/>
+        </w:rPr>
+      </w:pPr>
+    </w:p>
+    <w:p>
+      <w:pPr>
+        <w:pStyle w:val="ListParagraph"/>
+        <w:spacing w:before="240" w:line="480" w:lineRule="auto"/>
+        <w:ind w:firstLine="720"/>
+        <w:rPr>
+          <w:rFonts w:ascii="Times New Roman" w:hAnsi="Times New Roman" w:cs="Times New Roman"/>
+          <w:sz w:val="24"/>
+          <w:szCs w:val="24"/>
+          <w:lang w:val="en-US"/>
+        </w:rPr>
+      </w:pPr>
     </w:p>
     <w:p>
       <w:pPr>
@@ -22023,27 +21747,78 @@
       <w:r>
         <w:rPr>
           <w:rFonts w:ascii="Times New Roman" w:hAnsi="Times New Roman" w:cs="Times New Roman"/>
-          <w:sz w:val="24"/>
-          <w:szCs w:val="24"/>
-          <w:lang w:val="en-US"/>
-        </w:rPr>
-        <w:t>H</w:t>
-      </w:r>
-      <w:r>
-        <w:rPr>
-          <w:rFonts w:ascii="Times New Roman" w:hAnsi="Times New Roman" w:cs="Times New Roman"/>
-          <w:sz w:val="24"/>
-          <w:szCs w:val="24"/>
-          <w:lang w:val="en-US"/>
-        </w:rPr>
-        <w:t>alaman Registrasi Aplikasi Pengguna</w:t>
+          <w:b/>
+          <w:sz w:val="24"/>
+          <w:szCs w:val="24"/>
+          <w:lang w:val="en-US"/>
+        </w:rPr>
+        <w:lastRenderedPageBreak/>
+        <w:t>Menambahkan Acara B</w:t>
+      </w:r>
+      <w:r>
+        <w:rPr>
+          <w:rFonts w:ascii="Times New Roman" w:hAnsi="Times New Roman" w:cs="Times New Roman"/>
+          <w:b/>
+          <w:sz w:val="24"/>
+          <w:szCs w:val="24"/>
+          <w:lang w:val="en-US"/>
+        </w:rPr>
+        <w:t>aru</w:t>
+      </w:r>
+      <w:r>
+        <w:rPr>
+          <w:rFonts w:ascii="Times New Roman" w:hAnsi="Times New Roman" w:cs="Times New Roman"/>
+          <w:b/>
+          <w:sz w:val="24"/>
+          <w:szCs w:val="24"/>
+          <w:lang w:val="en-US"/>
+        </w:rPr>
+        <w:t xml:space="preserve"> Dari Aplikasi Admin</w:t>
       </w:r>
     </w:p>
     <w:p>
       <w:pPr>
         <w:pStyle w:val="ListParagraph"/>
         <w:spacing w:before="240" w:line="480" w:lineRule="auto"/>
-        <w:ind w:left="1440"/>
+        <w:ind w:firstLine="720"/>
+        <w:jc w:val="both"/>
+        <w:rPr>
+          <w:rFonts w:ascii="Times New Roman" w:hAnsi="Times New Roman" w:cs="Times New Roman"/>
+          <w:sz w:val="24"/>
+          <w:szCs w:val="24"/>
+          <w:lang w:val="en-US"/>
+        </w:rPr>
+      </w:pPr>
+      <w:r>
+        <w:rPr>
+          <w:rFonts w:ascii="Times New Roman" w:hAnsi="Times New Roman" w:cs="Times New Roman"/>
+          <w:sz w:val="24"/>
+          <w:szCs w:val="24"/>
+          <w:lang w:val="en-US"/>
+        </w:rPr>
+        <w:t>Halaman ini merupakan halaman yang digunakan oleh admin untuk menambahkan acara baru. Data yang ditambahkan tersebut nantinya akan disimpa langsug ke Firebase Realtime Database dan sistem akan mengirim push notification secara otomatis kepada pengguna aplikasi Agenda UKM IK bahwa ada acara baru yang ditambahan.</w:t>
+      </w:r>
+    </w:p>
+    <w:p>
+      <w:pPr>
+        <w:pStyle w:val="ListParagraph"/>
+        <w:spacing w:before="240" w:line="480" w:lineRule="auto"/>
+        <w:ind w:firstLine="720"/>
+        <w:jc w:val="both"/>
+        <w:rPr>
+          <w:rFonts w:ascii="Times New Roman" w:hAnsi="Times New Roman" w:cs="Times New Roman"/>
+          <w:sz w:val="24"/>
+          <w:szCs w:val="24"/>
+          <w:lang w:val="en-US"/>
+        </w:rPr>
+      </w:pPr>
+    </w:p>
+    <w:p>
+      <w:pPr>
+        <w:pStyle w:val="ListParagraph"/>
+        <w:spacing w:before="240" w:line="480" w:lineRule="auto"/>
+        <w:ind w:left="709"/>
+        <w:jc w:val="center"/>
         <w:rPr>
           <w:rFonts w:ascii="Times New Roman" w:hAnsi="Times New Roman" w:cs="Times New Roman"/>
           <w:b/>
@@ -22054,15 +21829,18 @@
       </w:pPr>
       <w:r>
         <w:rPr>
+          <w:rFonts w:ascii="Times New Roman" w:hAnsi="Times New Roman" w:cs="Times New Roman"/>
+          <w:b/>
           <w:noProof/>
+          <w:sz w:val="24"/>
+          <w:szCs w:val="24"/>
           <w:lang w:eastAsia="id-ID"/>
         </w:rPr>
-        <w:lastRenderedPageBreak/>
         <w:drawing>
-          <wp:inline distT="0" distB="0" distL="0" distR="0" wp14:anchorId="14692690" wp14:editId="20F92D78">
-            <wp:extent cx="1418492" cy="2520000"/>
+          <wp:inline distT="0" distB="0" distL="0" distR="0" wp14:anchorId="53B5F1CA" wp14:editId="0609ACE6">
+            <wp:extent cx="1417537" cy="2520000"/>
             <wp:effectExtent l="0" t="0" r="0" b="0"/>
-            <wp:docPr id="29" name="Picture 29"/>
+            <wp:docPr id="2" name="Picture 2"/>
             <wp:cNvGraphicFramePr>
               <a:graphicFrameLocks xmlns:a="http://schemas.openxmlformats.org/drawingml/2006/main" noChangeAspect="1"/>
             </wp:cNvGraphicFramePr>
@@ -22070,7 +21848,7 @@
               <a:graphicData uri="http://schemas.openxmlformats.org/drawingml/2006/picture">
                 <pic:pic xmlns:pic="http://schemas.openxmlformats.org/drawingml/2006/picture">
                   <pic:nvPicPr>
-                    <pic:cNvPr id="0" name="Screenshot_AGENDA_UKM_IK_20181231-192004.png"/>
+                    <pic:cNvPr id="0" name="Screenshot_IK_ADMIN_20190101-160925.png"/>
                     <pic:cNvPicPr/>
                   </pic:nvPicPr>
                   <pic:blipFill>
@@ -22088,7 +21866,7 @@
                   <pic:spPr>
                     <a:xfrm>
                       <a:off x="0" y="0"/>
-                      <a:ext cx="1418492" cy="2520000"/>
+                      <a:ext cx="1417537" cy="2520000"/>
                     </a:xfrm>
                     <a:prstGeom prst="rect">
                       <a:avLst/>
@@ -22104,25 +21882,16 @@
         <w:rPr>
           <w:rFonts w:ascii="Times New Roman" w:hAnsi="Times New Roman" w:cs="Times New Roman"/>
           <w:b/>
-          <w:sz w:val="24"/>
-          <w:szCs w:val="24"/>
-          <w:lang w:val="en-US"/>
-        </w:rPr>
-        <w:tab/>
-      </w:r>
-      <w:r>
-        <w:rPr>
-          <w:rFonts w:ascii="Times New Roman" w:hAnsi="Times New Roman" w:cs="Times New Roman"/>
           <w:noProof/>
           <w:sz w:val="24"/>
           <w:szCs w:val="24"/>
           <w:lang w:eastAsia="id-ID"/>
         </w:rPr>
         <w:drawing>
-          <wp:inline distT="0" distB="0" distL="0" distR="0" wp14:anchorId="12520F31" wp14:editId="711D7FEC">
-            <wp:extent cx="1418253" cy="2519264"/>
+          <wp:inline distT="0" distB="0" distL="0" distR="0" wp14:anchorId="7D72E3B3" wp14:editId="3B963F5E">
+            <wp:extent cx="1417536" cy="2520000"/>
             <wp:effectExtent l="0" t="0" r="0" b="0"/>
-            <wp:docPr id="34" name="Picture 34"/>
+            <wp:docPr id="3" name="Picture 3"/>
             <wp:cNvGraphicFramePr>
               <a:graphicFrameLocks xmlns:a="http://schemas.openxmlformats.org/drawingml/2006/main" noChangeAspect="1"/>
             </wp:cNvGraphicFramePr>
@@ -22130,7 +21899,7 @@
               <a:graphicData uri="http://schemas.openxmlformats.org/drawingml/2006/picture">
                 <pic:pic xmlns:pic="http://schemas.openxmlformats.org/drawingml/2006/picture">
                   <pic:nvPicPr>
-                    <pic:cNvPr id="0" name="Screenshot_AGENDA_UKM_IK_20181231-192038.png"/>
+                    <pic:cNvPr id="0" name="Screenshot_IK_ADMIN_20190101-161408.png"/>
                     <pic:cNvPicPr/>
                   </pic:nvPicPr>
                   <pic:blipFill>
@@ -22148,7 +21917,7 @@
                   <pic:spPr>
                     <a:xfrm>
                       <a:off x="0" y="0"/>
-                      <a:ext cx="1418667" cy="2520000"/>
+                      <a:ext cx="1417536" cy="2520000"/>
                     </a:xfrm>
                     <a:prstGeom prst="rect">
                       <a:avLst/>
@@ -22160,66 +21929,16 @@
           </wp:inline>
         </w:drawing>
       </w:r>
-    </w:p>
-    <w:p>
-      <w:pPr>
-        <w:pStyle w:val="ListParagraph"/>
-        <w:numPr>
-          <w:ilvl w:val="2"/>
-          <w:numId w:val="24"/>
-        </w:numPr>
-        <w:spacing w:before="240" w:line="480" w:lineRule="auto"/>
-        <w:ind w:left="709"/>
-        <w:rPr>
-          <w:rFonts w:ascii="Times New Roman" w:hAnsi="Times New Roman" w:cs="Times New Roman"/>
-          <w:b/>
-          <w:sz w:val="24"/>
-          <w:szCs w:val="24"/>
-          <w:lang w:val="en-US"/>
-        </w:rPr>
-      </w:pPr>
-      <w:r>
-        <w:rPr>
-          <w:rFonts w:ascii="Times New Roman" w:hAnsi="Times New Roman" w:cs="Times New Roman"/>
-          <w:sz w:val="24"/>
-          <w:szCs w:val="24"/>
-          <w:lang w:val="en-US"/>
-        </w:rPr>
-        <w:t>Halaman Login</w:t>
-      </w:r>
-      <w:r>
-        <w:rPr>
-          <w:rFonts w:ascii="Times New Roman" w:hAnsi="Times New Roman" w:cs="Times New Roman"/>
-          <w:sz w:val="24"/>
-          <w:szCs w:val="24"/>
-          <w:lang w:val="en-US"/>
-        </w:rPr>
-        <w:t xml:space="preserve"> Aplikasi Pengguna</w:t>
-      </w:r>
-    </w:p>
-    <w:p>
-      <w:pPr>
-        <w:pStyle w:val="ListParagraph"/>
-        <w:spacing w:before="240" w:line="480" w:lineRule="auto"/>
-        <w:ind w:left="1440"/>
+      <w:r>
         <w:rPr>
           <w:noProof/>
-          <w:lang w:val="en-US" w:eastAsia="id-ID"/>
-        </w:rPr>
-      </w:pPr>
-      <w:r>
-        <w:rPr>
-          <w:rFonts w:ascii="Times New Roman" w:hAnsi="Times New Roman" w:cs="Times New Roman"/>
-          <w:noProof/>
-          <w:sz w:val="24"/>
-          <w:szCs w:val="24"/>
           <w:lang w:eastAsia="id-ID"/>
         </w:rPr>
         <w:drawing>
-          <wp:inline distT="0" distB="0" distL="0" distR="0" wp14:anchorId="7D6979C7" wp14:editId="5271CF10">
-            <wp:extent cx="1414494" cy="2520000"/>
+          <wp:inline distT="0" distB="0" distL="0" distR="0" wp14:anchorId="26CB29CC" wp14:editId="5B0F2D22">
+            <wp:extent cx="1417537" cy="2520000"/>
             <wp:effectExtent l="0" t="0" r="0" b="0"/>
-            <wp:docPr id="26" name="Picture 26"/>
+            <wp:docPr id="14" name="Picture 14"/>
             <wp:cNvGraphicFramePr>
               <a:graphicFrameLocks xmlns:a="http://schemas.openxmlformats.org/drawingml/2006/main" noChangeAspect="1"/>
             </wp:cNvGraphicFramePr>
@@ -22227,7 +21946,7 @@
               <a:graphicData uri="http://schemas.openxmlformats.org/drawingml/2006/picture">
                 <pic:pic xmlns:pic="http://schemas.openxmlformats.org/drawingml/2006/picture">
                   <pic:nvPicPr>
-                    <pic:cNvPr id="0" name="Screenshot_AGENDA_UKM_IK_20181231-192000.png"/>
+                    <pic:cNvPr id="0" name="Screenshot_IK_ADMIN_20190101-161420.png"/>
                     <pic:cNvPicPr/>
                   </pic:nvPicPr>
                   <pic:blipFill>
@@ -22245,7 +21964,7 @@
                   <pic:spPr>
                     <a:xfrm>
                       <a:off x="0" y="0"/>
-                      <a:ext cx="1414494" cy="2520000"/>
+                      <a:ext cx="1417537" cy="2520000"/>
                     </a:xfrm>
                     <a:prstGeom prst="rect">
                       <a:avLst/>
@@ -22257,23 +21976,160 @@
           </wp:inline>
         </w:drawing>
       </w:r>
-      <w:r>
-        <w:rPr>
+    </w:p>
+    <w:p>
+      <w:pPr>
+        <w:pStyle w:val="ListParagraph"/>
+        <w:spacing w:before="240" w:line="480" w:lineRule="auto"/>
+        <w:ind w:left="709"/>
+        <w:jc w:val="center"/>
+        <w:rPr>
+          <w:rFonts w:ascii="Times New Roman" w:hAnsi="Times New Roman" w:cs="Times New Roman"/>
           <w:noProof/>
+          <w:sz w:val="24"/>
+          <w:szCs w:val="24"/>
           <w:lang w:val="en-US" w:eastAsia="id-ID"/>
         </w:rPr>
-        <w:tab/>
-      </w:r>
-      <w:r>
-        <w:rPr>
+      </w:pPr>
+      <w:r>
+        <w:rPr>
+          <w:rFonts w:ascii="Times New Roman" w:hAnsi="Times New Roman" w:cs="Times New Roman"/>
           <w:noProof/>
+          <w:sz w:val="24"/>
+          <w:szCs w:val="24"/>
+          <w:lang w:val="en-US" w:eastAsia="id-ID"/>
+        </w:rPr>
+        <w:t>Gambar 4.13. Menambahkan Acara</w:t>
+      </w:r>
+    </w:p>
+    <w:p>
+      <w:pPr>
+        <w:pStyle w:val="ListParagraph"/>
+        <w:spacing w:before="240" w:line="480" w:lineRule="auto"/>
+        <w:ind w:firstLine="720"/>
+        <w:jc w:val="both"/>
+        <w:rPr>
+          <w:rFonts w:ascii="Times New Roman" w:hAnsi="Times New Roman" w:cs="Times New Roman"/>
+          <w:sz w:val="24"/>
+          <w:szCs w:val="24"/>
+          <w:lang w:val="en-US"/>
+        </w:rPr>
+      </w:pPr>
+      <w:r>
+        <w:rPr>
+          <w:rFonts w:ascii="Times New Roman" w:hAnsi="Times New Roman" w:cs="Times New Roman"/>
+          <w:noProof/>
+          <w:sz w:val="24"/>
+          <w:szCs w:val="24"/>
+          <w:lang w:val="en-US" w:eastAsia="id-ID"/>
+        </w:rPr>
+        <w:t xml:space="preserve">Pada </w:t>
+      </w:r>
+      <w:r>
+        <w:rPr>
+          <w:rFonts w:ascii="Times New Roman" w:hAnsi="Times New Roman" w:cs="Times New Roman"/>
+          <w:noProof/>
+          <w:sz w:val="24"/>
+          <w:szCs w:val="24"/>
+          <w:lang w:val="en-US" w:eastAsia="id-ID"/>
+        </w:rPr>
+        <w:t>Gambar 4.13. diatas</w:t>
+      </w:r>
+      <w:r>
+        <w:rPr>
+          <w:rFonts w:ascii="Times New Roman" w:hAnsi="Times New Roman" w:cs="Times New Roman"/>
+          <w:noProof/>
+          <w:sz w:val="24"/>
+          <w:szCs w:val="24"/>
+          <w:lang w:val="en-US" w:eastAsia="id-ID"/>
+        </w:rPr>
+        <w:t xml:space="preserve"> admin dapat</w:t>
+      </w:r>
+      <w:r>
+        <w:rPr>
+          <w:rFonts w:ascii="Times New Roman" w:hAnsi="Times New Roman" w:cs="Times New Roman"/>
+          <w:noProof/>
+          <w:sz w:val="24"/>
+          <w:szCs w:val="24"/>
+          <w:lang w:val="en-US" w:eastAsia="id-ID"/>
+        </w:rPr>
+        <w:t xml:space="preserve"> menambahkan acara baru meliputi atribut nama, kategori, deskripsi, tanggal, waktu, waktu notif, dan tempat</w:t>
+      </w:r>
+      <w:r>
+        <w:rPr>
+          <w:rFonts w:ascii="Times New Roman" w:hAnsi="Times New Roman" w:cs="Times New Roman"/>
+          <w:noProof/>
+          <w:sz w:val="24"/>
+          <w:szCs w:val="24"/>
+          <w:lang w:val="en-US" w:eastAsia="id-ID"/>
+        </w:rPr>
+        <w:t>.</w:t>
+      </w:r>
+      <w:r>
+        <w:rPr>
+          <w:rFonts w:ascii="Times New Roman" w:hAnsi="Times New Roman" w:cs="Times New Roman"/>
+          <w:noProof/>
+          <w:sz w:val="24"/>
+          <w:szCs w:val="24"/>
+          <w:lang w:val="en-US" w:eastAsia="id-ID"/>
+        </w:rPr>
+        <w:t xml:space="preserve"> Kemudian saat tombol “TAMBAHKAN” diklik maka akan muncul Toast “Acara berhasil diposting”</w:t>
+      </w:r>
+      <w:r>
+        <w:rPr>
+          <w:rFonts w:ascii="Times New Roman" w:hAnsi="Times New Roman" w:cs="Times New Roman"/>
+          <w:noProof/>
+          <w:sz w:val="24"/>
+          <w:szCs w:val="24"/>
+          <w:lang w:val="en-US" w:eastAsia="id-ID"/>
+        </w:rPr>
+        <w:t xml:space="preserve"> yang menandakan acara tersebut berhasil ditambahkan. Untuk mengecek apakah acara ini sudah benar-benar masuk ke database. Maka admin dapat beralih melihat daftar acara yang ada seperti gambar dibawah ini :</w:t>
+      </w:r>
+    </w:p>
+    <w:p>
+      <w:pPr>
+        <w:pStyle w:val="ListParagraph"/>
+        <w:spacing w:before="240" w:line="480" w:lineRule="auto"/>
+        <w:ind w:left="709"/>
+        <w:jc w:val="center"/>
+        <w:rPr>
+          <w:rFonts w:ascii="Times New Roman" w:hAnsi="Times New Roman" w:cs="Times New Roman"/>
+          <w:b/>
+          <w:sz w:val="24"/>
+          <w:szCs w:val="24"/>
+          <w:lang w:val="en-US"/>
+        </w:rPr>
+      </w:pPr>
+    </w:p>
+    <w:p>
+      <w:pPr>
+        <w:pStyle w:val="ListParagraph"/>
+        <w:spacing w:before="240" w:line="480" w:lineRule="auto"/>
+        <w:ind w:left="709"/>
+        <w:jc w:val="center"/>
+        <w:rPr>
+          <w:rFonts w:ascii="Times New Roman" w:hAnsi="Times New Roman" w:cs="Times New Roman"/>
+          <w:b/>
+          <w:sz w:val="24"/>
+          <w:szCs w:val="24"/>
+          <w:lang w:val="en-US"/>
+        </w:rPr>
+      </w:pPr>
+      <w:r>
+        <w:rPr>
+          <w:rFonts w:ascii="Times New Roman" w:hAnsi="Times New Roman" w:cs="Times New Roman"/>
+          <w:b/>
+          <w:noProof/>
+          <w:sz w:val="24"/>
+          <w:szCs w:val="24"/>
           <w:lang w:eastAsia="id-ID"/>
         </w:rPr>
+        <w:lastRenderedPageBreak/>
         <w:drawing>
-          <wp:inline distT="0" distB="0" distL="0" distR="0" wp14:anchorId="732177BE" wp14:editId="65FBB98B">
+          <wp:inline distT="0" distB="0" distL="0" distR="0" wp14:anchorId="704349C4" wp14:editId="6071CAEE">
             <wp:extent cx="1417537" cy="2520000"/>
             <wp:effectExtent l="0" t="0" r="0" b="0"/>
-            <wp:docPr id="35" name="Picture 35"/>
+            <wp:docPr id="22" name="Picture 22"/>
             <wp:cNvGraphicFramePr>
               <a:graphicFrameLocks xmlns:a="http://schemas.openxmlformats.org/drawingml/2006/main" noChangeAspect="1"/>
             </wp:cNvGraphicFramePr>
@@ -22281,7 +22137,7 @@
               <a:graphicData uri="http://schemas.openxmlformats.org/drawingml/2006/picture">
                 <pic:pic xmlns:pic="http://schemas.openxmlformats.org/drawingml/2006/picture">
                   <pic:nvPicPr>
-                    <pic:cNvPr id="0" name="Screenshot_AGENDA_UKM_IK_20181231-192102.png"/>
+                    <pic:cNvPr id="0" name="ikiboss.png"/>
                     <pic:cNvPicPr/>
                   </pic:nvPicPr>
                   <pic:blipFill>
@@ -22316,7 +22172,64 @@
       <w:pPr>
         <w:pStyle w:val="ListParagraph"/>
         <w:spacing w:before="240" w:line="480" w:lineRule="auto"/>
-        <w:ind w:left="1440"/>
+        <w:ind w:left="709"/>
+        <w:jc w:val="center"/>
+        <w:rPr>
+          <w:rFonts w:ascii="Times New Roman" w:hAnsi="Times New Roman" w:cs="Times New Roman"/>
+          <w:sz w:val="24"/>
+          <w:szCs w:val="24"/>
+          <w:lang w:val="en-US"/>
+        </w:rPr>
+      </w:pPr>
+      <w:r>
+        <w:rPr>
+          <w:rFonts w:ascii="Times New Roman" w:hAnsi="Times New Roman" w:cs="Times New Roman"/>
+          <w:sz w:val="24"/>
+          <w:szCs w:val="24"/>
+          <w:lang w:val="en-US"/>
+        </w:rPr>
+        <w:t>Gambar 4.14. Daftar acara yang ada</w:t>
+      </w:r>
+    </w:p>
+    <w:p>
+      <w:pPr>
+        <w:pStyle w:val="ListParagraph"/>
+        <w:spacing w:before="240" w:line="480" w:lineRule="auto"/>
+        <w:ind w:firstLine="720"/>
+        <w:jc w:val="both"/>
+        <w:rPr>
+          <w:rFonts w:ascii="Times New Roman" w:hAnsi="Times New Roman" w:cs="Times New Roman"/>
+          <w:sz w:val="24"/>
+          <w:szCs w:val="24"/>
+          <w:lang w:val="en-US"/>
+        </w:rPr>
+      </w:pPr>
+      <w:bookmarkStart w:id="3" w:name="_GoBack"/>
+      <w:bookmarkEnd w:id="3"/>
+      <w:r>
+        <w:rPr>
+          <w:rFonts w:ascii="Times New Roman" w:hAnsi="Times New Roman" w:cs="Times New Roman"/>
+          <w:sz w:val="24"/>
+          <w:szCs w:val="24"/>
+          <w:lang w:val="en-US"/>
+        </w:rPr>
+        <w:t>Dari Gambar 4.14. diatas terlihat bahwa acara yang ditambahkan oleh admin sebelumnya sudah masuk berada dikolom paling bawah yaitu “STUDY CLUB PEMROGRAMAN”</w:t>
+      </w:r>
+      <w:r>
+        <w:rPr>
+          <w:rFonts w:ascii="Times New Roman" w:hAnsi="Times New Roman" w:cs="Times New Roman"/>
+          <w:sz w:val="24"/>
+          <w:szCs w:val="24"/>
+          <w:lang w:val="en-US"/>
+        </w:rPr>
+        <w:t>.</w:t>
+      </w:r>
+    </w:p>
+    <w:p>
+      <w:pPr>
+        <w:pStyle w:val="ListParagraph"/>
+        <w:spacing w:before="240" w:line="480" w:lineRule="auto"/>
+        <w:ind w:left="709"/>
         <w:rPr>
           <w:rFonts w:ascii="Times New Roman" w:hAnsi="Times New Roman" w:cs="Times New Roman"/>
           <w:b/>
@@ -22325,20 +22238,103 @@
           <w:lang w:val="en-US"/>
         </w:rPr>
       </w:pPr>
-      <w:r>
-        <w:rPr>
-          <w:rFonts w:ascii="Times New Roman" w:hAnsi="Times New Roman" w:cs="Times New Roman"/>
+    </w:p>
+    <w:p>
+      <w:pPr>
+        <w:pStyle w:val="ListParagraph"/>
+        <w:numPr>
+          <w:ilvl w:val="2"/>
+          <w:numId w:val="24"/>
+        </w:numPr>
+        <w:spacing w:before="240" w:line="480" w:lineRule="auto"/>
+        <w:ind w:left="709"/>
+        <w:rPr>
+          <w:rFonts w:ascii="Times New Roman" w:hAnsi="Times New Roman" w:cs="Times New Roman"/>
+          <w:b/>
+          <w:sz w:val="24"/>
+          <w:szCs w:val="24"/>
+          <w:lang w:val="en-US"/>
+        </w:rPr>
+      </w:pPr>
+      <w:r>
+        <w:rPr>
+          <w:rFonts w:ascii="Times New Roman" w:hAnsi="Times New Roman" w:cs="Times New Roman"/>
+          <w:b/>
+          <w:sz w:val="24"/>
+          <w:szCs w:val="24"/>
+          <w:lang w:val="en-US"/>
+        </w:rPr>
+        <w:t>H</w:t>
+      </w:r>
+      <w:r>
+        <w:rPr>
+          <w:rFonts w:ascii="Times New Roman" w:hAnsi="Times New Roman" w:cs="Times New Roman"/>
+          <w:b/>
+          <w:sz w:val="24"/>
+          <w:szCs w:val="24"/>
+          <w:lang w:val="en-US"/>
+        </w:rPr>
+        <w:t>alaman Registrasi Aplikasi Pengguna</w:t>
+      </w:r>
+    </w:p>
+    <w:p>
+      <w:pPr>
+        <w:pStyle w:val="ListParagraph"/>
+        <w:spacing w:before="240" w:line="480" w:lineRule="auto"/>
+        <w:ind w:firstLine="720"/>
+        <w:jc w:val="both"/>
+        <w:rPr>
+          <w:rFonts w:ascii="Times New Roman" w:hAnsi="Times New Roman" w:cs="Times New Roman"/>
+          <w:b/>
+          <w:sz w:val="24"/>
+          <w:szCs w:val="24"/>
+          <w:lang w:val="en-US"/>
+        </w:rPr>
+      </w:pPr>
+      <w:r>
+        <w:rPr>
+          <w:rFonts w:ascii="Times New Roman" w:hAnsi="Times New Roman" w:cs="Times New Roman"/>
+          <w:sz w:val="24"/>
+          <w:szCs w:val="24"/>
+          <w:lang w:val="en-US"/>
+        </w:rPr>
+        <w:t>Halaman registrasi pengguna merupakan halaman untuk membuat akun bagi anggota UKM IK selaku pengguna aplikasi ini.</w:t>
+      </w:r>
+      <w:r>
+        <w:rPr>
+          <w:rFonts w:ascii="Times New Roman" w:hAnsi="Times New Roman" w:cs="Times New Roman"/>
+          <w:sz w:val="24"/>
+          <w:szCs w:val="24"/>
+          <w:lang w:val="en-US"/>
+        </w:rPr>
+        <w:t xml:space="preserve"> Data dari pengguna yang berhasil dibuat kemudian akan disimpan ke server firebase authentication. </w:t>
+      </w:r>
+    </w:p>
+    <w:p>
+      <w:pPr>
+        <w:pStyle w:val="ListParagraph"/>
+        <w:spacing w:before="240" w:line="480" w:lineRule="auto"/>
+        <w:ind w:left="709"/>
+        <w:jc w:val="center"/>
+        <w:rPr>
+          <w:rFonts w:ascii="Times New Roman" w:hAnsi="Times New Roman" w:cs="Times New Roman"/>
+          <w:b/>
+          <w:sz w:val="24"/>
+          <w:szCs w:val="24"/>
+          <w:lang w:val="en-US"/>
+        </w:rPr>
+      </w:pPr>
+      <w:r>
+        <w:rPr>
           <w:noProof/>
-          <w:sz w:val="24"/>
-          <w:szCs w:val="24"/>
           <w:lang w:eastAsia="id-ID"/>
         </w:rPr>
         <w:lastRenderedPageBreak/>
         <w:drawing>
-          <wp:inline distT="0" distB="0" distL="0" distR="0" wp14:anchorId="0509FDB7" wp14:editId="6B56FE64">
-            <wp:extent cx="1417536" cy="2520000"/>
+          <wp:inline distT="0" distB="0" distL="0" distR="0" wp14:anchorId="14692690" wp14:editId="20F92D78">
+            <wp:extent cx="1418492" cy="2520000"/>
             <wp:effectExtent l="0" t="0" r="0" b="0"/>
-            <wp:docPr id="36" name="Picture 36"/>
+            <wp:docPr id="29" name="Picture 29"/>
             <wp:cNvGraphicFramePr>
               <a:graphicFrameLocks xmlns:a="http://schemas.openxmlformats.org/drawingml/2006/main" noChangeAspect="1"/>
             </wp:cNvGraphicFramePr>
@@ -22346,7 +22342,7 @@
               <a:graphicData uri="http://schemas.openxmlformats.org/drawingml/2006/picture">
                 <pic:pic xmlns:pic="http://schemas.openxmlformats.org/drawingml/2006/picture">
                   <pic:nvPicPr>
-                    <pic:cNvPr id="0" name="Screenshot_AGENDA_UKM_IK_20181231-192107.png"/>
+                    <pic:cNvPr id="0" name="Screenshot_AGENDA_UKM_IK_20181231-192004.png"/>
                     <pic:cNvPicPr/>
                   </pic:nvPicPr>
                   <pic:blipFill>
@@ -22364,7 +22360,7 @@
                   <pic:spPr>
                     <a:xfrm>
                       <a:off x="0" y="0"/>
-                      <a:ext cx="1417536" cy="2520000"/>
+                      <a:ext cx="1418492" cy="2520000"/>
                     </a:xfrm>
                     <a:prstGeom prst="rect">
                       <a:avLst/>
@@ -22388,14 +22384,17 @@
       </w:r>
       <w:r>
         <w:rPr>
+          <w:rFonts w:ascii="Times New Roman" w:hAnsi="Times New Roman" w:cs="Times New Roman"/>
           <w:noProof/>
+          <w:sz w:val="24"/>
+          <w:szCs w:val="24"/>
           <w:lang w:eastAsia="id-ID"/>
         </w:rPr>
         <w:drawing>
-          <wp:inline distT="0" distB="0" distL="0" distR="0" wp14:anchorId="036A22EA" wp14:editId="19CA23BB">
-            <wp:extent cx="1417538" cy="2520000"/>
+          <wp:inline distT="0" distB="0" distL="0" distR="0" wp14:anchorId="383AD6C4" wp14:editId="444DEFED">
+            <wp:extent cx="1418253" cy="2519264"/>
             <wp:effectExtent l="0" t="0" r="0" b="0"/>
-            <wp:docPr id="37" name="Picture 37"/>
+            <wp:docPr id="34" name="Picture 34"/>
             <wp:cNvGraphicFramePr>
               <a:graphicFrameLocks xmlns:a="http://schemas.openxmlformats.org/drawingml/2006/main" noChangeAspect="1"/>
             </wp:cNvGraphicFramePr>
@@ -22403,7 +22402,7 @@
               <a:graphicData uri="http://schemas.openxmlformats.org/drawingml/2006/picture">
                 <pic:pic xmlns:pic="http://schemas.openxmlformats.org/drawingml/2006/picture">
                   <pic:nvPicPr>
-                    <pic:cNvPr id="0" name="Screenshot_AGENDA_UKM_IK_20181231-192110.png"/>
+                    <pic:cNvPr id="0" name="Screenshot_AGENDA_UKM_IK_20181231-192038.png"/>
                     <pic:cNvPicPr/>
                   </pic:nvPicPr>
                   <pic:blipFill>
@@ -22421,7 +22420,7 @@
                   <pic:spPr>
                     <a:xfrm>
                       <a:off x="0" y="0"/>
-                      <a:ext cx="1417538" cy="2520000"/>
+                      <a:ext cx="1418667" cy="2520000"/>
                     </a:xfrm>
                     <a:prstGeom prst="rect">
                       <a:avLst/>
@@ -22437,6 +22436,111 @@
     <w:p>
       <w:pPr>
         <w:pStyle w:val="ListParagraph"/>
+        <w:spacing w:before="240" w:line="480" w:lineRule="auto"/>
+        <w:ind w:left="709"/>
+        <w:jc w:val="center"/>
+        <w:rPr>
+          <w:rFonts w:ascii="Times New Roman" w:hAnsi="Times New Roman" w:cs="Times New Roman"/>
+          <w:sz w:val="24"/>
+          <w:szCs w:val="24"/>
+          <w:lang w:val="en-US"/>
+        </w:rPr>
+      </w:pPr>
+      <w:r>
+        <w:rPr>
+          <w:rFonts w:ascii="Times New Roman" w:hAnsi="Times New Roman" w:cs="Times New Roman"/>
+          <w:sz w:val="24"/>
+          <w:szCs w:val="24"/>
+          <w:lang w:val="en-US"/>
+        </w:rPr>
+        <w:t>Gambar 4.15</w:t>
+      </w:r>
+      <w:r>
+        <w:rPr>
+          <w:rFonts w:ascii="Times New Roman" w:hAnsi="Times New Roman" w:cs="Times New Roman"/>
+          <w:sz w:val="24"/>
+          <w:szCs w:val="24"/>
+          <w:lang w:val="en-US"/>
+        </w:rPr>
+        <w:t xml:space="preserve">. </w:t>
+      </w:r>
+      <w:r>
+        <w:rPr>
+          <w:rFonts w:ascii="Times New Roman" w:hAnsi="Times New Roman" w:cs="Times New Roman"/>
+          <w:sz w:val="24"/>
+          <w:szCs w:val="24"/>
+          <w:lang w:val="en-US"/>
+        </w:rPr>
+        <w:t>Halaman Registrasi</w:t>
+      </w:r>
+      <w:r>
+        <w:rPr>
+          <w:rFonts w:ascii="Times New Roman" w:hAnsi="Times New Roman" w:cs="Times New Roman"/>
+          <w:sz w:val="24"/>
+          <w:szCs w:val="24"/>
+          <w:lang w:val="en-US"/>
+        </w:rPr>
+        <w:t xml:space="preserve"> aplikasi Pengguna</w:t>
+      </w:r>
+    </w:p>
+    <w:p>
+      <w:pPr>
+        <w:pStyle w:val="ListParagraph"/>
+        <w:spacing w:before="240" w:line="480" w:lineRule="auto"/>
+        <w:ind w:firstLine="720"/>
+        <w:jc w:val="both"/>
+        <w:rPr>
+          <w:rFonts w:ascii="Times New Roman" w:hAnsi="Times New Roman" w:cs="Times New Roman"/>
+          <w:sz w:val="24"/>
+          <w:szCs w:val="24"/>
+          <w:lang w:val="en-US"/>
+        </w:rPr>
+      </w:pPr>
+      <w:r>
+        <w:rPr>
+          <w:rFonts w:ascii="Times New Roman" w:hAnsi="Times New Roman" w:cs="Times New Roman"/>
+          <w:sz w:val="24"/>
+          <w:szCs w:val="24"/>
+          <w:lang w:val="en-US"/>
+        </w:rPr>
+        <w:t>Pada</w:t>
+      </w:r>
+      <w:r>
+        <w:rPr>
+          <w:rFonts w:ascii="Times New Roman" w:hAnsi="Times New Roman" w:cs="Times New Roman"/>
+          <w:sz w:val="24"/>
+          <w:szCs w:val="24"/>
+          <w:lang w:val="en-US"/>
+        </w:rPr>
+        <w:t xml:space="preserve"> Gambar 4.15</w:t>
+      </w:r>
+      <w:r>
+        <w:rPr>
+          <w:rFonts w:ascii="Times New Roman" w:hAnsi="Times New Roman" w:cs="Times New Roman"/>
+          <w:sz w:val="24"/>
+          <w:szCs w:val="24"/>
+          <w:lang w:val="en-US"/>
+        </w:rPr>
+        <w:t>. diatas terdapat form registrasi berupa email dan password. Dimana calon pengguna disini diminta untuk memasukkan alamat email beserta password untuk dapat mendaftarkan diri sebagai pengguna aplikasi ini.</w:t>
+      </w:r>
+    </w:p>
+    <w:p>
+      <w:pPr>
+        <w:pStyle w:val="ListParagraph"/>
+        <w:spacing w:before="240" w:line="480" w:lineRule="auto"/>
+        <w:ind w:firstLine="720"/>
+        <w:jc w:val="both"/>
+        <w:rPr>
+          <w:rFonts w:ascii="Times New Roman" w:hAnsi="Times New Roman" w:cs="Times New Roman"/>
+          <w:sz w:val="24"/>
+          <w:szCs w:val="24"/>
+          <w:lang w:val="en-US"/>
+        </w:rPr>
+      </w:pPr>
+    </w:p>
+    <w:p>
+      <w:pPr>
+        <w:pStyle w:val="ListParagraph"/>
         <w:numPr>
           <w:ilvl w:val="2"/>
           <w:numId w:val="24"/>
@@ -22454,15 +22558,17 @@
       <w:r>
         <w:rPr>
           <w:rFonts w:ascii="Times New Roman" w:hAnsi="Times New Roman" w:cs="Times New Roman"/>
-          <w:sz w:val="24"/>
-          <w:szCs w:val="24"/>
-          <w:lang w:val="en-US"/>
-        </w:rPr>
-        <w:t>Halaman Utama</w:t>
-      </w:r>
-      <w:r>
-        <w:rPr>
-          <w:rFonts w:ascii="Times New Roman" w:hAnsi="Times New Roman" w:cs="Times New Roman"/>
+          <w:b/>
+          <w:sz w:val="24"/>
+          <w:szCs w:val="24"/>
+          <w:lang w:val="en-US"/>
+        </w:rPr>
+        <w:t>Halaman Login</w:t>
+      </w:r>
+      <w:r>
+        <w:rPr>
+          <w:rFonts w:ascii="Times New Roman" w:hAnsi="Times New Roman" w:cs="Times New Roman"/>
+          <w:b/>
           <w:sz w:val="24"/>
           <w:szCs w:val="24"/>
           <w:lang w:val="en-US"/>
@@ -22474,7 +22580,8 @@
       <w:pPr>
         <w:pStyle w:val="ListParagraph"/>
         <w:spacing w:before="240" w:line="480" w:lineRule="auto"/>
-        <w:ind w:left="1440"/>
+        <w:ind w:firstLine="720"/>
+        <w:jc w:val="both"/>
         <w:rPr>
           <w:rFonts w:ascii="Times New Roman" w:hAnsi="Times New Roman" w:cs="Times New Roman"/>
           <w:b/>
@@ -22486,16 +22593,124 @@
       <w:r>
         <w:rPr>
           <w:rFonts w:ascii="Times New Roman" w:hAnsi="Times New Roman" w:cs="Times New Roman"/>
+          <w:sz w:val="24"/>
+          <w:szCs w:val="24"/>
+          <w:lang w:val="en-US"/>
+        </w:rPr>
+        <w:t xml:space="preserve">Halaman </w:t>
+      </w:r>
+      <w:r>
+        <w:rPr>
+          <w:rFonts w:ascii="Times New Roman" w:hAnsi="Times New Roman" w:cs="Times New Roman"/>
+          <w:sz w:val="24"/>
+          <w:szCs w:val="24"/>
+          <w:lang w:val="en-US"/>
+        </w:rPr>
+        <w:t>login</w:t>
+      </w:r>
+      <w:r>
+        <w:rPr>
+          <w:rFonts w:ascii="Times New Roman" w:hAnsi="Times New Roman" w:cs="Times New Roman"/>
+          <w:sz w:val="24"/>
+          <w:szCs w:val="24"/>
+          <w:lang w:val="en-US"/>
+        </w:rPr>
+        <w:t xml:space="preserve"> pengguna merupakan halaman untuk </w:t>
+      </w:r>
+      <w:r>
+        <w:rPr>
+          <w:rFonts w:ascii="Times New Roman" w:hAnsi="Times New Roman" w:cs="Times New Roman"/>
+          <w:sz w:val="24"/>
+          <w:szCs w:val="24"/>
+          <w:lang w:val="en-US"/>
+        </w:rPr>
+        <w:t xml:space="preserve">melakukan login ke </w:t>
+      </w:r>
+      <w:r>
+        <w:rPr>
+          <w:rFonts w:ascii="Times New Roman" w:hAnsi="Times New Roman" w:cs="Times New Roman"/>
+          <w:sz w:val="24"/>
+          <w:szCs w:val="24"/>
+          <w:lang w:val="en-US"/>
+        </w:rPr>
+        <w:t>aplikasi ini</w:t>
+      </w:r>
+      <w:r>
+        <w:rPr>
+          <w:rFonts w:ascii="Times New Roman" w:hAnsi="Times New Roman" w:cs="Times New Roman"/>
+          <w:sz w:val="24"/>
+          <w:szCs w:val="24"/>
+          <w:lang w:val="en-US"/>
+        </w:rPr>
+        <w:t xml:space="preserve"> bagi </w:t>
+      </w:r>
+      <w:r>
+        <w:rPr>
+          <w:rFonts w:ascii="Times New Roman" w:hAnsi="Times New Roman" w:cs="Times New Roman"/>
+          <w:sz w:val="24"/>
+          <w:szCs w:val="24"/>
+          <w:lang w:val="en-US"/>
+        </w:rPr>
+        <w:t xml:space="preserve">anggota UKM IK selaku pengguna </w:t>
+      </w:r>
+      <w:r>
+        <w:rPr>
+          <w:rFonts w:ascii="Times New Roman" w:hAnsi="Times New Roman" w:cs="Times New Roman"/>
+          <w:sz w:val="24"/>
+          <w:szCs w:val="24"/>
+          <w:lang w:val="en-US"/>
+        </w:rPr>
+        <w:t>yang sudah memiliki akun sebelumnya</w:t>
+      </w:r>
+      <w:r>
+        <w:rPr>
+          <w:rFonts w:ascii="Times New Roman" w:hAnsi="Times New Roman" w:cs="Times New Roman"/>
+          <w:sz w:val="24"/>
+          <w:szCs w:val="24"/>
+          <w:lang w:val="en-US"/>
+        </w:rPr>
+        <w:t>.</w:t>
+      </w:r>
+    </w:p>
+    <w:p>
+      <w:pPr>
+        <w:pStyle w:val="ListParagraph"/>
+        <w:spacing w:before="240" w:line="480" w:lineRule="auto"/>
+        <w:ind w:left="709"/>
+        <w:rPr>
+          <w:rFonts w:ascii="Times New Roman" w:hAnsi="Times New Roman" w:cs="Times New Roman"/>
+          <w:b/>
+          <w:sz w:val="24"/>
+          <w:szCs w:val="24"/>
+          <w:lang w:val="en-US"/>
+        </w:rPr>
+      </w:pPr>
+    </w:p>
+    <w:p>
+      <w:pPr>
+        <w:pStyle w:val="ListParagraph"/>
+        <w:spacing w:before="240" w:line="480" w:lineRule="auto"/>
+        <w:ind w:left="709"/>
+        <w:jc w:val="center"/>
+        <w:rPr>
           <w:noProof/>
+          <w:lang w:val="en-US" w:eastAsia="id-ID"/>
+        </w:rPr>
+      </w:pPr>
+      <w:r>
+        <w:rPr>
+          <w:rFonts w:ascii="Times New Roman" w:hAnsi="Times New Roman" w:cs="Times New Roman"/>
+          <w:noProof/>
           <w:sz w:val="24"/>
           <w:szCs w:val="24"/>
           <w:lang w:eastAsia="id-ID"/>
         </w:rPr>
+        <w:lastRenderedPageBreak/>
         <w:drawing>
-          <wp:inline distT="0" distB="0" distL="0" distR="0" wp14:anchorId="1602A24B" wp14:editId="7E18D9A1">
-            <wp:extent cx="1417537" cy="2520000"/>
+          <wp:inline distT="0" distB="0" distL="0" distR="0" wp14:anchorId="7D6979C7" wp14:editId="5271CF10">
+            <wp:extent cx="1414494" cy="2520000"/>
             <wp:effectExtent l="0" t="0" r="0" b="0"/>
-            <wp:docPr id="40" name="Picture 40"/>
+            <wp:docPr id="26" name="Picture 26"/>
             <wp:cNvGraphicFramePr>
               <a:graphicFrameLocks xmlns:a="http://schemas.openxmlformats.org/drawingml/2006/main" noChangeAspect="1"/>
             </wp:cNvGraphicFramePr>
@@ -22503,7 +22718,7 @@
               <a:graphicData uri="http://schemas.openxmlformats.org/drawingml/2006/picture">
                 <pic:pic xmlns:pic="http://schemas.openxmlformats.org/drawingml/2006/picture">
                   <pic:nvPicPr>
-                    <pic:cNvPr id="0" name="Screenshot_AGENDA_UKM_IK_20181231-192118.png"/>
+                    <pic:cNvPr id="0" name="Screenshot_AGENDA_UKM_IK_20181231-192000.png"/>
                     <pic:cNvPicPr/>
                   </pic:nvPicPr>
                   <pic:blipFill>
@@ -22521,7 +22736,7 @@
                   <pic:spPr>
                     <a:xfrm>
                       <a:off x="0" y="0"/>
-                      <a:ext cx="1417537" cy="2520000"/>
+                      <a:ext cx="1414494" cy="2520000"/>
                     </a:xfrm>
                     <a:prstGeom prst="rect">
                       <a:avLst/>
@@ -22546,10 +22761,10 @@
           <w:lang w:eastAsia="id-ID"/>
         </w:rPr>
         <w:drawing>
-          <wp:inline distT="0" distB="0" distL="0" distR="0" wp14:anchorId="1A61F325" wp14:editId="3AB99D72">
+          <wp:inline distT="0" distB="0" distL="0" distR="0" wp14:anchorId="5D1D929A" wp14:editId="528E0186">
             <wp:extent cx="1417537" cy="2520000"/>
             <wp:effectExtent l="0" t="0" r="0" b="0"/>
-            <wp:docPr id="44" name="Picture 44"/>
+            <wp:docPr id="35" name="Picture 35"/>
             <wp:cNvGraphicFramePr>
               <a:graphicFrameLocks xmlns:a="http://schemas.openxmlformats.org/drawingml/2006/main" noChangeAspect="1"/>
             </wp:cNvGraphicFramePr>
@@ -22557,7 +22772,7 @@
               <a:graphicData uri="http://schemas.openxmlformats.org/drawingml/2006/picture">
                 <pic:pic xmlns:pic="http://schemas.openxmlformats.org/drawingml/2006/picture">
                   <pic:nvPicPr>
-                    <pic:cNvPr id="0" name="Screenshot_AGENDA_UKM_IK_20181231-192153.png"/>
+                    <pic:cNvPr id="0" name="Screenshot_AGENDA_UKM_IK_20181231-192102.png"/>
                     <pic:cNvPicPr/>
                   </pic:nvPicPr>
                   <pic:blipFill>
@@ -22591,37 +22806,110 @@
     <w:p>
       <w:pPr>
         <w:pStyle w:val="ListParagraph"/>
-        <w:numPr>
-          <w:ilvl w:val="2"/>
-          <w:numId w:val="24"/>
-        </w:numPr>
         <w:spacing w:before="240" w:line="480" w:lineRule="auto"/>
         <w:ind w:left="709"/>
-        <w:rPr>
-          <w:rFonts w:ascii="Times New Roman" w:hAnsi="Times New Roman" w:cs="Times New Roman"/>
-          <w:b/>
-          <w:sz w:val="24"/>
-          <w:szCs w:val="24"/>
-          <w:lang w:val="en-US"/>
-        </w:rPr>
-      </w:pPr>
-      <w:r>
-        <w:rPr>
-          <w:rFonts w:ascii="Times New Roman" w:hAnsi="Times New Roman" w:cs="Times New Roman"/>
-          <w:sz w:val="24"/>
-          <w:szCs w:val="24"/>
-          <w:lang w:val="en-US"/>
-        </w:rPr>
-        <w:t>Halaman Detail Acara</w:t>
-      </w:r>
-      <w:r>
-        <w:rPr>
-          <w:rFonts w:ascii="Times New Roman" w:hAnsi="Times New Roman" w:cs="Times New Roman"/>
-          <w:sz w:val="24"/>
-          <w:szCs w:val="24"/>
-          <w:lang w:val="en-US"/>
-        </w:rPr>
-        <w:t xml:space="preserve"> Aplikasi Pengguna</w:t>
+        <w:jc w:val="center"/>
+        <w:rPr>
+          <w:rFonts w:ascii="Times New Roman" w:hAnsi="Times New Roman" w:cs="Times New Roman"/>
+          <w:sz w:val="24"/>
+          <w:szCs w:val="24"/>
+          <w:lang w:val="en-US"/>
+        </w:rPr>
+      </w:pPr>
+      <w:r>
+        <w:rPr>
+          <w:rFonts w:ascii="Times New Roman" w:hAnsi="Times New Roman" w:cs="Times New Roman"/>
+          <w:sz w:val="24"/>
+          <w:szCs w:val="24"/>
+          <w:lang w:val="en-US"/>
+        </w:rPr>
+        <w:t>Gambar 4.16</w:t>
+      </w:r>
+      <w:r>
+        <w:rPr>
+          <w:rFonts w:ascii="Times New Roman" w:hAnsi="Times New Roman" w:cs="Times New Roman"/>
+          <w:sz w:val="24"/>
+          <w:szCs w:val="24"/>
+          <w:lang w:val="en-US"/>
+        </w:rPr>
+        <w:t>. Halaman Login aplikasi Pengguna</w:t>
+      </w:r>
+    </w:p>
+    <w:p>
+      <w:pPr>
+        <w:pStyle w:val="ListParagraph"/>
+        <w:spacing w:before="240" w:line="480" w:lineRule="auto"/>
+        <w:ind w:firstLine="720"/>
+        <w:jc w:val="both"/>
+        <w:rPr>
+          <w:rFonts w:ascii="Times New Roman" w:hAnsi="Times New Roman" w:cs="Times New Roman"/>
+          <w:sz w:val="24"/>
+          <w:szCs w:val="24"/>
+          <w:lang w:val="en-US"/>
+        </w:rPr>
+      </w:pPr>
+      <w:r>
+        <w:rPr>
+          <w:rFonts w:ascii="Times New Roman" w:hAnsi="Times New Roman" w:cs="Times New Roman"/>
+          <w:sz w:val="24"/>
+          <w:szCs w:val="24"/>
+          <w:lang w:val="en-US"/>
+        </w:rPr>
+        <w:t>Pada Gambar 4.16</w:t>
+      </w:r>
+      <w:r>
+        <w:rPr>
+          <w:rFonts w:ascii="Times New Roman" w:hAnsi="Times New Roman" w:cs="Times New Roman"/>
+          <w:sz w:val="24"/>
+          <w:szCs w:val="24"/>
+          <w:lang w:val="en-US"/>
+        </w:rPr>
+        <w:t xml:space="preserve">. diatas terdapat form </w:t>
+      </w:r>
+      <w:r>
+        <w:rPr>
+          <w:rFonts w:ascii="Times New Roman" w:hAnsi="Times New Roman" w:cs="Times New Roman"/>
+          <w:sz w:val="24"/>
+          <w:szCs w:val="24"/>
+          <w:lang w:val="en-US"/>
+        </w:rPr>
+        <w:t>login</w:t>
+      </w:r>
+      <w:r>
+        <w:rPr>
+          <w:rFonts w:ascii="Times New Roman" w:hAnsi="Times New Roman" w:cs="Times New Roman"/>
+          <w:sz w:val="24"/>
+          <w:szCs w:val="24"/>
+          <w:lang w:val="en-US"/>
+        </w:rPr>
+        <w:t xml:space="preserve"> berupa email dan password. Dimana pengguna disini diminta untuk memasukkan alamat email beserta password </w:t>
+      </w:r>
+      <w:r>
+        <w:rPr>
+          <w:rFonts w:ascii="Times New Roman" w:hAnsi="Times New Roman" w:cs="Times New Roman"/>
+          <w:sz w:val="24"/>
+          <w:szCs w:val="24"/>
+          <w:lang w:val="en-US"/>
+        </w:rPr>
+        <w:t xml:space="preserve">yang sudah terdaftar </w:t>
+      </w:r>
+      <w:r>
+        <w:rPr>
+          <w:rFonts w:ascii="Times New Roman" w:hAnsi="Times New Roman" w:cs="Times New Roman"/>
+          <w:sz w:val="24"/>
+          <w:szCs w:val="24"/>
+          <w:lang w:val="en-US"/>
+        </w:rPr>
+        <w:t xml:space="preserve">untuk </w:t>
+      </w:r>
+      <w:r>
+        <w:rPr>
+          <w:rFonts w:ascii="Times New Roman" w:hAnsi="Times New Roman" w:cs="Times New Roman"/>
+          <w:sz w:val="24"/>
+          <w:szCs w:val="24"/>
+          <w:lang w:val="en-US"/>
+        </w:rPr>
+        <w:t>dapat melakukan login ke aplikasi ini. Saat tombol login di klik maka sistem akan melakukan verifikasi antara data yang telah dimasukkan oleh pengguna dengan data yang ada pada server firebase authentication apakah cocok atau tidak, apabila tidak cocok maka sistem akan meminta pengguna untuk memasukkan data yang valid. Hingga setelah data yang dimasukkan cocok maka sistem akan membuka halaman Slide Show seperti dibawah ini yang menandakan bahwa pengguna berhasil login.</w:t>
       </w:r>
     </w:p>
     <w:p>
@@ -22630,6 +22918,18 @@
         <w:spacing w:before="240" w:line="480" w:lineRule="auto"/>
         <w:ind w:left="1440"/>
         <w:rPr>
+          <w:noProof/>
+          <w:lang w:val="en-US" w:eastAsia="id-ID"/>
+        </w:rPr>
+      </w:pPr>
+    </w:p>
+    <w:p>
+      <w:pPr>
+        <w:pStyle w:val="ListParagraph"/>
+        <w:spacing w:before="240" w:line="480" w:lineRule="auto"/>
+        <w:ind w:left="709"/>
+        <w:jc w:val="center"/>
+        <w:rPr>
           <w:rFonts w:ascii="Times New Roman" w:hAnsi="Times New Roman" w:cs="Times New Roman"/>
           <w:b/>
           <w:sz w:val="24"/>
@@ -22639,15 +22939,18 @@
       </w:pPr>
       <w:r>
         <w:rPr>
+          <w:rFonts w:ascii="Times New Roman" w:hAnsi="Times New Roman" w:cs="Times New Roman"/>
           <w:noProof/>
+          <w:sz w:val="24"/>
+          <w:szCs w:val="24"/>
           <w:lang w:eastAsia="id-ID"/>
         </w:rPr>
         <w:lastRenderedPageBreak/>
         <w:drawing>
-          <wp:inline distT="0" distB="0" distL="0" distR="0" wp14:anchorId="6CA3B7A6" wp14:editId="5FC953A3">
+          <wp:inline distT="0" distB="0" distL="0" distR="0" wp14:anchorId="0509FDB7" wp14:editId="6B56FE64">
             <wp:extent cx="1417536" cy="2520000"/>
             <wp:effectExtent l="0" t="0" r="0" b="0"/>
-            <wp:docPr id="38" name="Picture 38"/>
+            <wp:docPr id="36" name="Picture 36"/>
             <wp:cNvGraphicFramePr>
               <a:graphicFrameLocks xmlns:a="http://schemas.openxmlformats.org/drawingml/2006/main" noChangeAspect="1"/>
             </wp:cNvGraphicFramePr>
@@ -22655,7 +22958,7 @@
               <a:graphicData uri="http://schemas.openxmlformats.org/drawingml/2006/picture">
                 <pic:pic xmlns:pic="http://schemas.openxmlformats.org/drawingml/2006/picture">
                   <pic:nvPicPr>
-                    <pic:cNvPr id="0" name="Screenshot_AGENDA_UKM_IK_20181231-192132.png"/>
+                    <pic:cNvPr id="0" name="Screenshot_AGENDA_UKM_IK_20181231-192107.png"/>
                     <pic:cNvPicPr/>
                   </pic:nvPicPr>
                   <pic:blipFill>
@@ -22701,10 +23004,10 @@
           <w:lang w:eastAsia="id-ID"/>
         </w:rPr>
         <w:drawing>
-          <wp:inline distT="0" distB="0" distL="0" distR="0" wp14:anchorId="499A89A1" wp14:editId="489EB12A">
-            <wp:extent cx="1417536" cy="2520000"/>
+          <wp:inline distT="0" distB="0" distL="0" distR="0" wp14:anchorId="057ED30B" wp14:editId="6D731334">
+            <wp:extent cx="1417538" cy="2520000"/>
             <wp:effectExtent l="0" t="0" r="0" b="0"/>
-            <wp:docPr id="41" name="Picture 41"/>
+            <wp:docPr id="37" name="Picture 37"/>
             <wp:cNvGraphicFramePr>
               <a:graphicFrameLocks xmlns:a="http://schemas.openxmlformats.org/drawingml/2006/main" noChangeAspect="1"/>
             </wp:cNvGraphicFramePr>
@@ -22712,7 +23015,7 @@
               <a:graphicData uri="http://schemas.openxmlformats.org/drawingml/2006/picture">
                 <pic:pic xmlns:pic="http://schemas.openxmlformats.org/drawingml/2006/picture">
                   <pic:nvPicPr>
-                    <pic:cNvPr id="0" name="Screenshot_AGENDA_UKM_IK_20181231-192136.png"/>
+                    <pic:cNvPr id="0" name="Screenshot_AGENDA_UKM_IK_20181231-192110.png"/>
                     <pic:cNvPicPr/>
                   </pic:nvPicPr>
                   <pic:blipFill>
@@ -22730,7 +23033,7 @@
                   <pic:spPr>
                     <a:xfrm>
                       <a:off x="0" y="0"/>
-                      <a:ext cx="1417536" cy="2520000"/>
+                      <a:ext cx="1417538" cy="2520000"/>
                     </a:xfrm>
                     <a:prstGeom prst="rect">
                       <a:avLst/>
@@ -22742,6 +23045,1159 @@
           </wp:inline>
         </w:drawing>
       </w:r>
+    </w:p>
+    <w:p>
+      <w:pPr>
+        <w:pStyle w:val="ListParagraph"/>
+        <w:spacing w:before="240" w:line="480" w:lineRule="auto"/>
+        <w:ind w:left="709"/>
+        <w:jc w:val="center"/>
+        <w:rPr>
+          <w:rFonts w:ascii="Times New Roman" w:hAnsi="Times New Roman" w:cs="Times New Roman"/>
+          <w:sz w:val="24"/>
+          <w:szCs w:val="24"/>
+          <w:lang w:val="en-US"/>
+        </w:rPr>
+      </w:pPr>
+      <w:r>
+        <w:rPr>
+          <w:rFonts w:ascii="Times New Roman" w:hAnsi="Times New Roman" w:cs="Times New Roman"/>
+          <w:sz w:val="24"/>
+          <w:szCs w:val="24"/>
+          <w:lang w:val="en-US"/>
+        </w:rPr>
+        <w:t>Gambar 4.17</w:t>
+      </w:r>
+      <w:r>
+        <w:rPr>
+          <w:rFonts w:ascii="Times New Roman" w:hAnsi="Times New Roman" w:cs="Times New Roman"/>
+          <w:sz w:val="24"/>
+          <w:szCs w:val="24"/>
+          <w:lang w:val="en-US"/>
+        </w:rPr>
+        <w:t xml:space="preserve">. Halaman </w:t>
+      </w:r>
+      <w:r>
+        <w:rPr>
+          <w:rFonts w:ascii="Times New Roman" w:hAnsi="Times New Roman" w:cs="Times New Roman"/>
+          <w:sz w:val="24"/>
+          <w:szCs w:val="24"/>
+          <w:lang w:val="en-US"/>
+        </w:rPr>
+        <w:t>Slide Show</w:t>
+      </w:r>
+      <w:r>
+        <w:rPr>
+          <w:rFonts w:ascii="Times New Roman" w:hAnsi="Times New Roman" w:cs="Times New Roman"/>
+          <w:sz w:val="24"/>
+          <w:szCs w:val="24"/>
+          <w:lang w:val="en-US"/>
+        </w:rPr>
+        <w:t xml:space="preserve"> aplikasi Pengguna</w:t>
+      </w:r>
+    </w:p>
+    <w:p>
+      <w:pPr>
+        <w:pStyle w:val="ListParagraph"/>
+        <w:spacing w:before="240" w:line="480" w:lineRule="auto"/>
+        <w:ind w:firstLine="720"/>
+        <w:rPr>
+          <w:rFonts w:ascii="Times New Roman" w:hAnsi="Times New Roman" w:cs="Times New Roman"/>
+          <w:sz w:val="24"/>
+          <w:szCs w:val="24"/>
+          <w:lang w:val="en-US"/>
+        </w:rPr>
+      </w:pPr>
+      <w:r>
+        <w:rPr>
+          <w:rFonts w:ascii="Times New Roman" w:hAnsi="Times New Roman" w:cs="Times New Roman"/>
+          <w:sz w:val="24"/>
+          <w:szCs w:val="24"/>
+          <w:lang w:val="en-US"/>
+        </w:rPr>
+        <w:t>Pada Gambar 4.17</w:t>
+      </w:r>
+      <w:r>
+        <w:rPr>
+          <w:rFonts w:ascii="Times New Roman" w:hAnsi="Times New Roman" w:cs="Times New Roman"/>
+          <w:sz w:val="24"/>
+          <w:szCs w:val="24"/>
+          <w:lang w:val="en-US"/>
+        </w:rPr>
+        <w:t>. diatas</w:t>
+      </w:r>
+      <w:r>
+        <w:rPr>
+          <w:rFonts w:ascii="Times New Roman" w:hAnsi="Times New Roman" w:cs="Times New Roman"/>
+          <w:sz w:val="24"/>
+          <w:szCs w:val="24"/>
+          <w:lang w:val="en-US"/>
+        </w:rPr>
+        <w:t xml:space="preserve"> merupakan Slide Show yang menyambut pengguna karena telah berhasil login ke aplikasi ini. Untuk slide pertama menampilkan cerita singkat tentang UKM IK dan sejarahnya, sedangkan untuk slide kedua menampilkan fitur dari aplikasi ini.</w:t>
+      </w:r>
+    </w:p>
+    <w:p>
+      <w:pPr>
+        <w:pStyle w:val="ListParagraph"/>
+        <w:spacing w:before="240" w:line="480" w:lineRule="auto"/>
+        <w:ind w:firstLine="720"/>
+        <w:rPr>
+          <w:rFonts w:ascii="Times New Roman" w:hAnsi="Times New Roman" w:cs="Times New Roman"/>
+          <w:b/>
+          <w:sz w:val="24"/>
+          <w:szCs w:val="24"/>
+          <w:lang w:val="en-US"/>
+        </w:rPr>
+      </w:pPr>
+    </w:p>
+    <w:p>
+      <w:pPr>
+        <w:pStyle w:val="ListParagraph"/>
+        <w:numPr>
+          <w:ilvl w:val="2"/>
+          <w:numId w:val="24"/>
+        </w:numPr>
+        <w:spacing w:before="240" w:line="480" w:lineRule="auto"/>
+        <w:ind w:left="709"/>
+        <w:rPr>
+          <w:rFonts w:ascii="Times New Roman" w:hAnsi="Times New Roman" w:cs="Times New Roman"/>
+          <w:b/>
+          <w:sz w:val="24"/>
+          <w:szCs w:val="24"/>
+          <w:lang w:val="en-US"/>
+        </w:rPr>
+      </w:pPr>
+      <w:r>
+        <w:rPr>
+          <w:rFonts w:ascii="Times New Roman" w:hAnsi="Times New Roman" w:cs="Times New Roman"/>
+          <w:b/>
+          <w:sz w:val="24"/>
+          <w:szCs w:val="24"/>
+          <w:lang w:val="en-US"/>
+        </w:rPr>
+        <w:t>Halaman Utama</w:t>
+      </w:r>
+      <w:r>
+        <w:rPr>
+          <w:rFonts w:ascii="Times New Roman" w:hAnsi="Times New Roman" w:cs="Times New Roman"/>
+          <w:b/>
+          <w:sz w:val="24"/>
+          <w:szCs w:val="24"/>
+          <w:lang w:val="en-US"/>
+        </w:rPr>
+        <w:t xml:space="preserve"> Aplikasi Pengguna</w:t>
+      </w:r>
+    </w:p>
+    <w:p>
+      <w:pPr>
+        <w:pStyle w:val="ListParagraph"/>
+        <w:spacing w:before="240" w:line="480" w:lineRule="auto"/>
+        <w:ind w:firstLine="720"/>
+        <w:jc w:val="both"/>
+        <w:rPr>
+          <w:rFonts w:ascii="Times New Roman" w:hAnsi="Times New Roman" w:cs="Times New Roman"/>
+          <w:b/>
+          <w:sz w:val="24"/>
+          <w:szCs w:val="24"/>
+          <w:lang w:val="en-US"/>
+        </w:rPr>
+      </w:pPr>
+      <w:r>
+        <w:rPr>
+          <w:rFonts w:ascii="Times New Roman" w:hAnsi="Times New Roman" w:cs="Times New Roman"/>
+          <w:sz w:val="24"/>
+          <w:szCs w:val="24"/>
+          <w:lang w:val="en-US"/>
+        </w:rPr>
+        <w:t xml:space="preserve">Halaman utama </w:t>
+      </w:r>
+      <w:r>
+        <w:rPr>
+          <w:rFonts w:ascii="Times New Roman" w:hAnsi="Times New Roman" w:cs="Times New Roman"/>
+          <w:sz w:val="24"/>
+          <w:szCs w:val="24"/>
+          <w:lang w:val="en-US"/>
+        </w:rPr>
+        <w:t xml:space="preserve">aplikasi pengguna merupakan halaman yang menampilkan daftar </w:t>
+      </w:r>
+      <w:r>
+        <w:rPr>
+          <w:rFonts w:ascii="Times New Roman" w:hAnsi="Times New Roman" w:cs="Times New Roman"/>
+          <w:sz w:val="24"/>
+          <w:szCs w:val="24"/>
+          <w:lang w:val="en-US"/>
+        </w:rPr>
+        <w:t xml:space="preserve">keseluruhan </w:t>
+      </w:r>
+      <w:r>
+        <w:rPr>
+          <w:rFonts w:ascii="Times New Roman" w:hAnsi="Times New Roman" w:cs="Times New Roman"/>
+          <w:sz w:val="24"/>
+          <w:szCs w:val="24"/>
+          <w:lang w:val="en-US"/>
+        </w:rPr>
+        <w:t>acara yang ada</w:t>
+      </w:r>
+      <w:r>
+        <w:rPr>
+          <w:rFonts w:ascii="Times New Roman" w:hAnsi="Times New Roman" w:cs="Times New Roman"/>
+          <w:sz w:val="24"/>
+          <w:szCs w:val="24"/>
+          <w:lang w:val="en-US"/>
+        </w:rPr>
+        <w:t>. Kemudian pada halaman ini juga terdapat menu toolbar yang berisi “Pengurus” untuk melihat daftar pengurus UKM IK yang ada, “Help” untuk melihat petunjuk cara penggunaan aplikasi dan “Logout” untuk keluar dari akun aplikasi ini.</w:t>
+      </w:r>
+    </w:p>
+    <w:p>
+      <w:pPr>
+        <w:pStyle w:val="ListParagraph"/>
+        <w:spacing w:before="240" w:line="480" w:lineRule="auto"/>
+        <w:ind w:left="709"/>
+        <w:jc w:val="center"/>
+        <w:rPr>
+          <w:noProof/>
+          <w:lang w:val="en-US" w:eastAsia="id-ID"/>
+        </w:rPr>
+      </w:pPr>
+      <w:r>
+        <w:rPr>
+          <w:noProof/>
+          <w:lang w:eastAsia="id-ID"/>
+        </w:rPr>
+        <w:lastRenderedPageBreak/>
+        <w:drawing>
+          <wp:inline distT="0" distB="0" distL="0" distR="0">
+            <wp:extent cx="1417537" cy="2520000"/>
+            <wp:effectExtent l="0" t="0" r="0" b="0"/>
+            <wp:docPr id="31" name="Picture 31"/>
+            <wp:cNvGraphicFramePr>
+              <a:graphicFrameLocks xmlns:a="http://schemas.openxmlformats.org/drawingml/2006/main" noChangeAspect="1"/>
+            </wp:cNvGraphicFramePr>
+            <a:graphic xmlns:a="http://schemas.openxmlformats.org/drawingml/2006/main">
+              <a:graphicData uri="http://schemas.openxmlformats.org/drawingml/2006/picture">
+                <pic:pic xmlns:pic="http://schemas.openxmlformats.org/drawingml/2006/picture">
+                  <pic:nvPicPr>
+                    <pic:cNvPr id="0" name="acarabos.png"/>
+                    <pic:cNvPicPr/>
+                  </pic:nvPicPr>
+                  <pic:blipFill>
+                    <a:blip r:embed="rId58" cstate="print">
+                      <a:extLst>
+                        <a:ext uri="{28A0092B-C50C-407E-A947-70E740481C1C}">
+                          <a14:useLocalDpi xmlns:a14="http://schemas.microsoft.com/office/drawing/2010/main" val="0"/>
+                        </a:ext>
+                      </a:extLst>
+                    </a:blip>
+                    <a:stretch>
+                      <a:fillRect/>
+                    </a:stretch>
+                  </pic:blipFill>
+                  <pic:spPr>
+                    <a:xfrm>
+                      <a:off x="0" y="0"/>
+                      <a:ext cx="1417537" cy="2520000"/>
+                    </a:xfrm>
+                    <a:prstGeom prst="rect">
+                      <a:avLst/>
+                    </a:prstGeom>
+                  </pic:spPr>
+                </pic:pic>
+              </a:graphicData>
+            </a:graphic>
+          </wp:inline>
+        </w:drawing>
+      </w:r>
+    </w:p>
+    <w:p>
+      <w:pPr>
+        <w:pStyle w:val="ListParagraph"/>
+        <w:spacing w:before="240" w:line="480" w:lineRule="auto"/>
+        <w:ind w:left="709"/>
+        <w:jc w:val="center"/>
+        <w:rPr>
+          <w:rFonts w:ascii="Times New Roman" w:hAnsi="Times New Roman" w:cs="Times New Roman"/>
+          <w:sz w:val="24"/>
+          <w:szCs w:val="24"/>
+          <w:lang w:val="en-US"/>
+        </w:rPr>
+      </w:pPr>
+      <w:r>
+        <w:rPr>
+          <w:rFonts w:ascii="Times New Roman" w:hAnsi="Times New Roman" w:cs="Times New Roman"/>
+          <w:sz w:val="24"/>
+          <w:szCs w:val="24"/>
+          <w:lang w:val="en-US"/>
+        </w:rPr>
+        <w:t>Gambar 4.18</w:t>
+      </w:r>
+      <w:r>
+        <w:rPr>
+          <w:rFonts w:ascii="Times New Roman" w:hAnsi="Times New Roman" w:cs="Times New Roman"/>
+          <w:sz w:val="24"/>
+          <w:szCs w:val="24"/>
+          <w:lang w:val="en-US"/>
+        </w:rPr>
+        <w:t xml:space="preserve">. Halaman </w:t>
+      </w:r>
+      <w:r>
+        <w:rPr>
+          <w:rFonts w:ascii="Times New Roman" w:hAnsi="Times New Roman" w:cs="Times New Roman"/>
+          <w:sz w:val="24"/>
+          <w:szCs w:val="24"/>
+          <w:lang w:val="en-US"/>
+        </w:rPr>
+        <w:t>Utama</w:t>
+      </w:r>
+      <w:r>
+        <w:rPr>
+          <w:rFonts w:ascii="Times New Roman" w:hAnsi="Times New Roman" w:cs="Times New Roman"/>
+          <w:sz w:val="24"/>
+          <w:szCs w:val="24"/>
+          <w:lang w:val="en-US"/>
+        </w:rPr>
+        <w:t xml:space="preserve"> aplikasi Pengguna</w:t>
+      </w:r>
+    </w:p>
+    <w:p>
+      <w:pPr>
+        <w:pStyle w:val="ListParagraph"/>
+        <w:spacing w:before="240" w:line="480" w:lineRule="auto"/>
+        <w:ind w:firstLine="720"/>
+        <w:jc w:val="both"/>
+        <w:rPr>
+          <w:rFonts w:ascii="Times New Roman" w:hAnsi="Times New Roman" w:cs="Times New Roman"/>
+          <w:b/>
+          <w:sz w:val="24"/>
+          <w:szCs w:val="24"/>
+          <w:lang w:val="en-US"/>
+        </w:rPr>
+      </w:pPr>
+      <w:r>
+        <w:rPr>
+          <w:rFonts w:ascii="Times New Roman" w:hAnsi="Times New Roman" w:cs="Times New Roman"/>
+          <w:sz w:val="24"/>
+          <w:szCs w:val="24"/>
+          <w:lang w:val="en-US"/>
+        </w:rPr>
+        <w:t xml:space="preserve">Pada </w:t>
+      </w:r>
+      <w:r>
+        <w:rPr>
+          <w:rFonts w:ascii="Times New Roman" w:hAnsi="Times New Roman" w:cs="Times New Roman"/>
+          <w:sz w:val="24"/>
+          <w:szCs w:val="24"/>
+          <w:lang w:val="en-US"/>
+        </w:rPr>
+        <w:t>Gambar 4.18</w:t>
+      </w:r>
+      <w:r>
+        <w:rPr>
+          <w:rFonts w:ascii="Times New Roman" w:hAnsi="Times New Roman" w:cs="Times New Roman"/>
+          <w:sz w:val="24"/>
+          <w:szCs w:val="24"/>
+          <w:lang w:val="en-US"/>
+        </w:rPr>
+        <w:t xml:space="preserve">. diatas merupakan halaman utama aplikasi pengguna. Dimana </w:t>
+      </w:r>
+      <w:r>
+        <w:rPr>
+          <w:rFonts w:ascii="Times New Roman" w:hAnsi="Times New Roman" w:cs="Times New Roman"/>
+          <w:sz w:val="24"/>
+          <w:szCs w:val="24"/>
+          <w:lang w:val="en-US"/>
+        </w:rPr>
+        <w:t>pada halaman tersebut terlihat ada beberapa agenda acara</w:t>
+      </w:r>
+      <w:r>
+        <w:rPr>
+          <w:rFonts w:ascii="Times New Roman" w:hAnsi="Times New Roman" w:cs="Times New Roman"/>
+          <w:sz w:val="24"/>
+          <w:szCs w:val="24"/>
+          <w:lang w:val="en-US"/>
+        </w:rPr>
+        <w:t>. Dimana acara yang paling bar</w:t>
+      </w:r>
+      <w:r>
+        <w:rPr>
+          <w:rFonts w:ascii="Times New Roman" w:hAnsi="Times New Roman" w:cs="Times New Roman"/>
+          <w:sz w:val="24"/>
+          <w:szCs w:val="24"/>
+          <w:lang w:val="en-US"/>
+        </w:rPr>
+        <w:t>u termuat di urutan paling atas seperti yang dapat dilihat yaitu “STUDY CLUB PEMROGRAMAN”.</w:t>
+      </w:r>
+    </w:p>
+    <w:p>
+      <w:pPr>
+        <w:pStyle w:val="ListParagraph"/>
+        <w:spacing w:before="240" w:line="480" w:lineRule="auto"/>
+        <w:ind w:left="1440"/>
+        <w:rPr>
+          <w:rFonts w:ascii="Times New Roman" w:hAnsi="Times New Roman" w:cs="Times New Roman"/>
+          <w:b/>
+          <w:sz w:val="24"/>
+          <w:szCs w:val="24"/>
+          <w:lang w:val="en-US"/>
+        </w:rPr>
+      </w:pPr>
+    </w:p>
+    <w:p>
+      <w:pPr>
+        <w:pStyle w:val="ListParagraph"/>
+        <w:numPr>
+          <w:ilvl w:val="2"/>
+          <w:numId w:val="24"/>
+        </w:numPr>
+        <w:spacing w:before="240" w:line="480" w:lineRule="auto"/>
+        <w:ind w:left="709"/>
+        <w:rPr>
+          <w:rFonts w:ascii="Times New Roman" w:hAnsi="Times New Roman" w:cs="Times New Roman"/>
+          <w:b/>
+          <w:sz w:val="24"/>
+          <w:szCs w:val="24"/>
+          <w:lang w:val="en-US"/>
+        </w:rPr>
+      </w:pPr>
+      <w:r>
+        <w:rPr>
+          <w:rFonts w:ascii="Times New Roman" w:hAnsi="Times New Roman" w:cs="Times New Roman"/>
+          <w:b/>
+          <w:sz w:val="24"/>
+          <w:szCs w:val="24"/>
+          <w:lang w:val="en-US"/>
+        </w:rPr>
+        <w:t>Halaman Detail Acara</w:t>
+      </w:r>
+      <w:r>
+        <w:rPr>
+          <w:rFonts w:ascii="Times New Roman" w:hAnsi="Times New Roman" w:cs="Times New Roman"/>
+          <w:b/>
+          <w:sz w:val="24"/>
+          <w:szCs w:val="24"/>
+          <w:lang w:val="en-US"/>
+        </w:rPr>
+        <w:t xml:space="preserve"> Aplikasi Pengguna</w:t>
+      </w:r>
+    </w:p>
+    <w:p>
+      <w:pPr>
+        <w:pStyle w:val="ListParagraph"/>
+        <w:spacing w:before="240" w:line="480" w:lineRule="auto"/>
+        <w:ind w:firstLine="720"/>
+        <w:rPr>
+          <w:rFonts w:ascii="Times New Roman" w:hAnsi="Times New Roman" w:cs="Times New Roman"/>
+          <w:b/>
+          <w:sz w:val="24"/>
+          <w:szCs w:val="24"/>
+          <w:lang w:val="en-US"/>
+        </w:rPr>
+      </w:pPr>
+      <w:r>
+        <w:rPr>
+          <w:rFonts w:ascii="Times New Roman" w:hAnsi="Times New Roman" w:cs="Times New Roman"/>
+          <w:sz w:val="24"/>
+          <w:szCs w:val="24"/>
+          <w:lang w:val="en-US"/>
+        </w:rPr>
+        <w:t>Halaman detail acara aplikasi pengguna merupakan halaman yang menampilkan detail acara yang ada meliputi nama acara, tanggal, waktu, tempat dan juga deskripsi acara yang ada. Kemudian disini terdapat tombol “INGATKAN SAYA” dimana apabila tombol ini ditekan maka akan membuat pengingat secara otomatis akan memunculkan notifikasi pada saat acara yang ada akan segera dimulai.</w:t>
+      </w:r>
+    </w:p>
+    <w:p>
+      <w:pPr>
+        <w:pStyle w:val="ListParagraph"/>
+        <w:spacing w:before="240" w:line="480" w:lineRule="auto"/>
+        <w:ind w:left="709"/>
+        <w:jc w:val="center"/>
+        <w:rPr>
+          <w:rFonts w:ascii="Times New Roman" w:hAnsi="Times New Roman" w:cs="Times New Roman"/>
+          <w:b/>
+          <w:sz w:val="24"/>
+          <w:szCs w:val="24"/>
+          <w:lang w:val="en-US"/>
+        </w:rPr>
+      </w:pPr>
+      <w:r>
+        <w:rPr>
+          <w:rFonts w:ascii="Times New Roman" w:hAnsi="Times New Roman" w:cs="Times New Roman"/>
+          <w:b/>
+          <w:noProof/>
+          <w:sz w:val="24"/>
+          <w:szCs w:val="24"/>
+          <w:lang w:eastAsia="id-ID"/>
+        </w:rPr>
+        <w:lastRenderedPageBreak/>
+        <w:drawing>
+          <wp:inline distT="0" distB="0" distL="0" distR="0" wp14:anchorId="6F0EF5AD" wp14:editId="2BF3EA28">
+            <wp:extent cx="1417537" cy="2520000"/>
+            <wp:effectExtent l="0" t="0" r="0" b="0"/>
+            <wp:docPr id="32" name="Picture 32"/>
+            <wp:cNvGraphicFramePr>
+              <a:graphicFrameLocks xmlns:a="http://schemas.openxmlformats.org/drawingml/2006/main" noChangeAspect="1"/>
+            </wp:cNvGraphicFramePr>
+            <a:graphic xmlns:a="http://schemas.openxmlformats.org/drawingml/2006/main">
+              <a:graphicData uri="http://schemas.openxmlformats.org/drawingml/2006/picture">
+                <pic:pic xmlns:pic="http://schemas.openxmlformats.org/drawingml/2006/picture">
+                  <pic:nvPicPr>
+                    <pic:cNvPr id="0" name="detbos.png"/>
+                    <pic:cNvPicPr/>
+                  </pic:nvPicPr>
+                  <pic:blipFill>
+                    <a:blip r:embed="rId59" cstate="print">
+                      <a:extLst>
+                        <a:ext uri="{28A0092B-C50C-407E-A947-70E740481C1C}">
+                          <a14:useLocalDpi xmlns:a14="http://schemas.microsoft.com/office/drawing/2010/main" val="0"/>
+                        </a:ext>
+                      </a:extLst>
+                    </a:blip>
+                    <a:stretch>
+                      <a:fillRect/>
+                    </a:stretch>
+                  </pic:blipFill>
+                  <pic:spPr>
+                    <a:xfrm>
+                      <a:off x="0" y="0"/>
+                      <a:ext cx="1417537" cy="2520000"/>
+                    </a:xfrm>
+                    <a:prstGeom prst="rect">
+                      <a:avLst/>
+                    </a:prstGeom>
+                  </pic:spPr>
+                </pic:pic>
+              </a:graphicData>
+            </a:graphic>
+          </wp:inline>
+        </w:drawing>
+      </w:r>
+    </w:p>
+    <w:p>
+      <w:pPr>
+        <w:pStyle w:val="ListParagraph"/>
+        <w:spacing w:before="240" w:line="480" w:lineRule="auto"/>
+        <w:ind w:left="709"/>
+        <w:jc w:val="center"/>
+        <w:rPr>
+          <w:rFonts w:ascii="Times New Roman" w:hAnsi="Times New Roman" w:cs="Times New Roman"/>
+          <w:sz w:val="24"/>
+          <w:szCs w:val="24"/>
+          <w:lang w:val="en-US"/>
+        </w:rPr>
+      </w:pPr>
+      <w:r>
+        <w:rPr>
+          <w:rFonts w:ascii="Times New Roman" w:hAnsi="Times New Roman" w:cs="Times New Roman"/>
+          <w:sz w:val="24"/>
+          <w:szCs w:val="24"/>
+          <w:lang w:val="en-US"/>
+        </w:rPr>
+        <w:t>Gambar 4.19</w:t>
+      </w:r>
+      <w:r>
+        <w:rPr>
+          <w:rFonts w:ascii="Times New Roman" w:hAnsi="Times New Roman" w:cs="Times New Roman"/>
+          <w:sz w:val="24"/>
+          <w:szCs w:val="24"/>
+          <w:lang w:val="en-US"/>
+        </w:rPr>
+        <w:t>. Halaman Detail Acara aplikasi Pengguna</w:t>
+      </w:r>
+    </w:p>
+    <w:p>
+      <w:pPr>
+        <w:pStyle w:val="ListParagraph"/>
+        <w:spacing w:before="240" w:line="480" w:lineRule="auto"/>
+        <w:ind w:firstLine="720"/>
+        <w:jc w:val="both"/>
+        <w:rPr>
+          <w:rFonts w:ascii="Times New Roman" w:hAnsi="Times New Roman" w:cs="Times New Roman"/>
+          <w:sz w:val="24"/>
+          <w:szCs w:val="24"/>
+          <w:lang w:val="en-US"/>
+        </w:rPr>
+      </w:pPr>
+      <w:r>
+        <w:rPr>
+          <w:rFonts w:ascii="Times New Roman" w:hAnsi="Times New Roman" w:cs="Times New Roman"/>
+          <w:sz w:val="24"/>
+          <w:szCs w:val="24"/>
+          <w:lang w:val="en-US"/>
+        </w:rPr>
+        <w:t xml:space="preserve">Pada </w:t>
+      </w:r>
+      <w:r>
+        <w:rPr>
+          <w:rFonts w:ascii="Times New Roman" w:hAnsi="Times New Roman" w:cs="Times New Roman"/>
+          <w:sz w:val="24"/>
+          <w:szCs w:val="24"/>
+          <w:lang w:val="en-US"/>
+        </w:rPr>
+        <w:t>G</w:t>
+      </w:r>
+      <w:r>
+        <w:rPr>
+          <w:rFonts w:ascii="Times New Roman" w:hAnsi="Times New Roman" w:cs="Times New Roman"/>
+          <w:sz w:val="24"/>
+          <w:szCs w:val="24"/>
+          <w:lang w:val="en-US"/>
+        </w:rPr>
+        <w:t>ambar</w:t>
+      </w:r>
+      <w:r>
+        <w:rPr>
+          <w:rFonts w:ascii="Times New Roman" w:hAnsi="Times New Roman" w:cs="Times New Roman"/>
+          <w:sz w:val="24"/>
+          <w:szCs w:val="24"/>
+          <w:lang w:val="en-US"/>
+        </w:rPr>
+        <w:t xml:space="preserve"> 4.19.</w:t>
+      </w:r>
+      <w:r>
+        <w:rPr>
+          <w:rFonts w:ascii="Times New Roman" w:hAnsi="Times New Roman" w:cs="Times New Roman"/>
+          <w:sz w:val="24"/>
+          <w:szCs w:val="24"/>
+          <w:lang w:val="en-US"/>
+        </w:rPr>
+        <w:t xml:space="preserve"> diatas merupakan halaman detail acara, dimana jika diperhatikan terdapat beberapa komponen yang berisi “STUDY CLUB PEMROGRAMAN” merupakan nama acara, kemudian terdapat tanggal, waktu, tempat dan juga deskripsi pada acara tersebut. Pada bagian paling bawah terdapat tombol “INGATKAN SAYA” dimana apabila tombol ini diklik maka sistem akan membuat pengingat notifikasi yang secara otomatis akan muncul saat acara tersebut akan dimulai.</w:t>
+      </w:r>
+    </w:p>
+    <w:p>
+      <w:pPr>
+        <w:pStyle w:val="ListParagraph"/>
+        <w:spacing w:before="240" w:line="480" w:lineRule="auto"/>
+        <w:ind w:left="709"/>
+        <w:rPr>
+          <w:rFonts w:ascii="Times New Roman" w:hAnsi="Times New Roman" w:cs="Times New Roman"/>
+          <w:b/>
+          <w:sz w:val="24"/>
+          <w:szCs w:val="24"/>
+          <w:lang w:val="en-US"/>
+        </w:rPr>
+      </w:pPr>
+    </w:p>
+    <w:p>
+      <w:pPr>
+        <w:pStyle w:val="ListParagraph"/>
+        <w:numPr>
+          <w:ilvl w:val="2"/>
+          <w:numId w:val="24"/>
+        </w:numPr>
+        <w:spacing w:before="240" w:line="480" w:lineRule="auto"/>
+        <w:ind w:left="709"/>
+        <w:rPr>
+          <w:rFonts w:ascii="Times New Roman" w:hAnsi="Times New Roman" w:cs="Times New Roman"/>
+          <w:b/>
+          <w:sz w:val="24"/>
+          <w:szCs w:val="24"/>
+          <w:lang w:val="en-US"/>
+        </w:rPr>
+      </w:pPr>
+      <w:r>
+        <w:rPr>
+          <w:rFonts w:ascii="Times New Roman" w:hAnsi="Times New Roman" w:cs="Times New Roman"/>
+          <w:b/>
+          <w:sz w:val="24"/>
+          <w:szCs w:val="24"/>
+          <w:lang w:val="en-US"/>
+        </w:rPr>
+        <w:t>Notifikasi Acara Baru</w:t>
+      </w:r>
+    </w:p>
+    <w:p>
+      <w:pPr>
+        <w:pStyle w:val="ListParagraph"/>
+        <w:spacing w:before="240" w:line="480" w:lineRule="auto"/>
+        <w:ind w:firstLine="720"/>
+        <w:rPr>
+          <w:rFonts w:ascii="Times New Roman" w:hAnsi="Times New Roman" w:cs="Times New Roman"/>
+          <w:b/>
+          <w:sz w:val="24"/>
+          <w:szCs w:val="24"/>
+          <w:lang w:val="en-US"/>
+        </w:rPr>
+      </w:pPr>
+      <w:r>
+        <w:rPr>
+          <w:rFonts w:ascii="Times New Roman" w:hAnsi="Times New Roman" w:cs="Times New Roman"/>
+          <w:sz w:val="24"/>
+          <w:szCs w:val="24"/>
+          <w:lang w:val="en-US"/>
+        </w:rPr>
+        <w:t xml:space="preserve">Notifikasi acara baru merupakan push notification yang didapat oleh pengguna aplikasi Agenda UKM IK apabila ada acara baru yang ditambahkan oleh admin. </w:t>
+      </w:r>
+    </w:p>
+    <w:p>
+      <w:pPr>
+        <w:pStyle w:val="ListParagraph"/>
+        <w:spacing w:before="240" w:line="480" w:lineRule="auto"/>
+        <w:ind w:left="709"/>
+        <w:jc w:val="center"/>
+        <w:rPr>
+          <w:rFonts w:ascii="Times New Roman" w:hAnsi="Times New Roman" w:cs="Times New Roman"/>
+          <w:b/>
+          <w:sz w:val="24"/>
+          <w:szCs w:val="24"/>
+          <w:lang w:val="en-US"/>
+        </w:rPr>
+      </w:pPr>
+      <w:r>
+        <w:rPr>
+          <w:noProof/>
+          <w:lang w:eastAsia="id-ID"/>
+        </w:rPr>
+        <w:lastRenderedPageBreak/>
+        <w:drawing>
+          <wp:inline distT="0" distB="0" distL="0" distR="0" wp14:anchorId="69840805" wp14:editId="09349165">
+            <wp:extent cx="1417537" cy="2520000"/>
+            <wp:effectExtent l="0" t="0" r="0" b="0"/>
+            <wp:docPr id="20" name="Picture 20"/>
+            <wp:cNvGraphicFramePr>
+              <a:graphicFrameLocks xmlns:a="http://schemas.openxmlformats.org/drawingml/2006/main" noChangeAspect="1"/>
+            </wp:cNvGraphicFramePr>
+            <a:graphic xmlns:a="http://schemas.openxmlformats.org/drawingml/2006/main">
+              <a:graphicData uri="http://schemas.openxmlformats.org/drawingml/2006/picture">
+                <pic:pic xmlns:pic="http://schemas.openxmlformats.org/drawingml/2006/picture">
+                  <pic:nvPicPr>
+                    <pic:cNvPr id="0" name="Screenshot_Trebuchet_20190101-161452.png"/>
+                    <pic:cNvPicPr/>
+                  </pic:nvPicPr>
+                  <pic:blipFill>
+                    <a:blip r:embed="rId60" cstate="print">
+                      <a:extLst>
+                        <a:ext uri="{28A0092B-C50C-407E-A947-70E740481C1C}">
+                          <a14:useLocalDpi xmlns:a14="http://schemas.microsoft.com/office/drawing/2010/main" val="0"/>
+                        </a:ext>
+                      </a:extLst>
+                    </a:blip>
+                    <a:stretch>
+                      <a:fillRect/>
+                    </a:stretch>
+                  </pic:blipFill>
+                  <pic:spPr>
+                    <a:xfrm>
+                      <a:off x="0" y="0"/>
+                      <a:ext cx="1417537" cy="2520000"/>
+                    </a:xfrm>
+                    <a:prstGeom prst="rect">
+                      <a:avLst/>
+                    </a:prstGeom>
+                  </pic:spPr>
+                </pic:pic>
+              </a:graphicData>
+            </a:graphic>
+          </wp:inline>
+        </w:drawing>
+      </w:r>
+    </w:p>
+    <w:p>
+      <w:pPr>
+        <w:pStyle w:val="ListParagraph"/>
+        <w:spacing w:before="240" w:line="480" w:lineRule="auto"/>
+        <w:ind w:left="709"/>
+        <w:jc w:val="center"/>
+        <w:rPr>
+          <w:rFonts w:ascii="Times New Roman" w:hAnsi="Times New Roman" w:cs="Times New Roman"/>
+          <w:sz w:val="24"/>
+          <w:szCs w:val="24"/>
+          <w:lang w:val="en-US"/>
+        </w:rPr>
+      </w:pPr>
+      <w:r>
+        <w:rPr>
+          <w:rFonts w:ascii="Times New Roman" w:hAnsi="Times New Roman" w:cs="Times New Roman"/>
+          <w:sz w:val="24"/>
+          <w:szCs w:val="24"/>
+          <w:lang w:val="en-US"/>
+        </w:rPr>
+        <w:t>Gambar 4.20. Notifikasi Acara Baru</w:t>
+      </w:r>
+    </w:p>
+    <w:p>
+      <w:pPr>
+        <w:pStyle w:val="ListParagraph"/>
+        <w:spacing w:before="240" w:line="480" w:lineRule="auto"/>
+        <w:ind w:firstLine="720"/>
+        <w:jc w:val="both"/>
+        <w:rPr>
+          <w:rFonts w:ascii="Times New Roman" w:hAnsi="Times New Roman" w:cs="Times New Roman"/>
+          <w:sz w:val="24"/>
+          <w:szCs w:val="24"/>
+          <w:lang w:val="en-US"/>
+        </w:rPr>
+      </w:pPr>
+      <w:r>
+        <w:rPr>
+          <w:rFonts w:ascii="Times New Roman" w:hAnsi="Times New Roman" w:cs="Times New Roman"/>
+          <w:sz w:val="24"/>
+          <w:szCs w:val="24"/>
+          <w:lang w:val="en-US"/>
+        </w:rPr>
+        <w:t>Pada gambar 4.20. diatas terlihat muncul sebuah notifikasi dengan judul “UKM IK EVENT” dan pesan “ada acara baru nih guys, ayo silahkan dicek !” dimana notifikasi tersebut mengartikan baha ada acara baru yang ditambahkan pada aplikasi Agenda UKM IK. Maka pengguna dapat membuka aplikasi tersebut untuk melihat acara baru tersebut.</w:t>
+      </w:r>
+    </w:p>
+    <w:p>
+      <w:pPr>
+        <w:pStyle w:val="ListParagraph"/>
+        <w:spacing w:before="240" w:line="480" w:lineRule="auto"/>
+        <w:ind w:firstLine="720"/>
+        <w:jc w:val="both"/>
+        <w:rPr>
+          <w:rFonts w:ascii="Times New Roman" w:hAnsi="Times New Roman" w:cs="Times New Roman"/>
+          <w:sz w:val="24"/>
+          <w:szCs w:val="24"/>
+          <w:lang w:val="en-US"/>
+        </w:rPr>
+      </w:pPr>
+    </w:p>
+    <w:p>
+      <w:pPr>
+        <w:pStyle w:val="ListParagraph"/>
+        <w:numPr>
+          <w:ilvl w:val="2"/>
+          <w:numId w:val="24"/>
+        </w:numPr>
+        <w:spacing w:before="240" w:line="480" w:lineRule="auto"/>
+        <w:ind w:left="709"/>
+        <w:rPr>
+          <w:rFonts w:ascii="Times New Roman" w:hAnsi="Times New Roman" w:cs="Times New Roman"/>
+          <w:b/>
+          <w:sz w:val="24"/>
+          <w:szCs w:val="24"/>
+          <w:lang w:val="en-US"/>
+        </w:rPr>
+      </w:pPr>
+      <w:r>
+        <w:rPr>
+          <w:rFonts w:ascii="Times New Roman" w:hAnsi="Times New Roman" w:cs="Times New Roman"/>
+          <w:b/>
+          <w:sz w:val="24"/>
+          <w:szCs w:val="24"/>
+          <w:lang w:val="en-US"/>
+        </w:rPr>
+        <w:t>Notifikasi Pengingat Acara</w:t>
+      </w:r>
+    </w:p>
+    <w:p>
+      <w:pPr>
+        <w:pStyle w:val="ListParagraph"/>
+        <w:spacing w:before="240" w:line="480" w:lineRule="auto"/>
+        <w:ind w:firstLine="720"/>
+        <w:jc w:val="both"/>
+        <w:rPr>
+          <w:rFonts w:ascii="Times New Roman" w:hAnsi="Times New Roman" w:cs="Times New Roman"/>
+          <w:b/>
+          <w:sz w:val="24"/>
+          <w:szCs w:val="24"/>
+          <w:lang w:val="en-US"/>
+        </w:rPr>
+      </w:pPr>
+      <w:r>
+        <w:rPr>
+          <w:rFonts w:ascii="Times New Roman" w:hAnsi="Times New Roman" w:cs="Times New Roman"/>
+          <w:sz w:val="24"/>
+          <w:szCs w:val="24"/>
+          <w:lang w:val="en-US"/>
+        </w:rPr>
+        <w:t xml:space="preserve">Notifikasi </w:t>
+      </w:r>
+      <w:r>
+        <w:rPr>
+          <w:rFonts w:ascii="Times New Roman" w:hAnsi="Times New Roman" w:cs="Times New Roman"/>
+          <w:sz w:val="24"/>
+          <w:szCs w:val="24"/>
+          <w:lang w:val="en-US"/>
+        </w:rPr>
+        <w:t xml:space="preserve">Pengingat acara </w:t>
+      </w:r>
+      <w:r>
+        <w:rPr>
+          <w:rFonts w:ascii="Times New Roman" w:hAnsi="Times New Roman" w:cs="Times New Roman"/>
+          <w:sz w:val="24"/>
+          <w:szCs w:val="24"/>
+          <w:lang w:val="en-US"/>
+        </w:rPr>
+        <w:t xml:space="preserve">merupakan </w:t>
+      </w:r>
+      <w:r>
+        <w:rPr>
+          <w:rFonts w:ascii="Times New Roman" w:hAnsi="Times New Roman" w:cs="Times New Roman"/>
+          <w:sz w:val="24"/>
+          <w:szCs w:val="24"/>
+          <w:lang w:val="en-US"/>
+        </w:rPr>
+        <w:t>notifikasi</w:t>
+      </w:r>
+      <w:r>
+        <w:rPr>
+          <w:rFonts w:ascii="Times New Roman" w:hAnsi="Times New Roman" w:cs="Times New Roman"/>
+          <w:sz w:val="24"/>
+          <w:szCs w:val="24"/>
+          <w:lang w:val="en-US"/>
+        </w:rPr>
+        <w:t xml:space="preserve"> yang didapat oleh pengguna aplikasi Agenda UKM IK </w:t>
+      </w:r>
+      <w:r>
+        <w:rPr>
+          <w:rFonts w:ascii="Times New Roman" w:hAnsi="Times New Roman" w:cs="Times New Roman"/>
+          <w:sz w:val="24"/>
+          <w:szCs w:val="24"/>
+          <w:lang w:val="en-US"/>
+        </w:rPr>
+        <w:t xml:space="preserve">secara otomatis </w:t>
+      </w:r>
+      <w:r>
+        <w:rPr>
+          <w:rFonts w:ascii="Times New Roman" w:hAnsi="Times New Roman" w:cs="Times New Roman"/>
+          <w:sz w:val="24"/>
+          <w:szCs w:val="24"/>
+          <w:lang w:val="en-US"/>
+        </w:rPr>
+        <w:t xml:space="preserve">apabila ada </w:t>
+      </w:r>
+      <w:r>
+        <w:rPr>
+          <w:rFonts w:ascii="Times New Roman" w:hAnsi="Times New Roman" w:cs="Times New Roman"/>
+          <w:sz w:val="24"/>
+          <w:szCs w:val="24"/>
+          <w:lang w:val="en-US"/>
+        </w:rPr>
+        <w:t>acara yang akan segera dimulai.</w:t>
+      </w:r>
+      <w:r>
+        <w:rPr>
+          <w:rFonts w:ascii="Times New Roman" w:hAnsi="Times New Roman" w:cs="Times New Roman"/>
+          <w:sz w:val="24"/>
+          <w:szCs w:val="24"/>
+          <w:lang w:val="en-US"/>
+        </w:rPr>
+        <w:t xml:space="preserve"> </w:t>
+      </w:r>
+    </w:p>
+    <w:p>
+      <w:pPr>
+        <w:pStyle w:val="ListParagraph"/>
+        <w:spacing w:before="240" w:line="480" w:lineRule="auto"/>
+        <w:ind w:left="709"/>
+        <w:rPr>
+          <w:rFonts w:ascii="Times New Roman" w:hAnsi="Times New Roman" w:cs="Times New Roman"/>
+          <w:b/>
+          <w:sz w:val="24"/>
+          <w:szCs w:val="24"/>
+          <w:lang w:val="en-US"/>
+        </w:rPr>
+      </w:pPr>
+    </w:p>
+    <w:p>
+      <w:pPr>
+        <w:pStyle w:val="ListParagraph"/>
+        <w:spacing w:before="240" w:line="480" w:lineRule="auto"/>
+        <w:ind w:left="709"/>
+        <w:jc w:val="center"/>
+        <w:rPr>
+          <w:rFonts w:ascii="Times New Roman" w:hAnsi="Times New Roman" w:cs="Times New Roman"/>
+          <w:b/>
+          <w:sz w:val="24"/>
+          <w:szCs w:val="24"/>
+          <w:lang w:val="en-US"/>
+        </w:rPr>
+      </w:pPr>
+      <w:r>
+        <w:rPr>
+          <w:rFonts w:ascii="Times New Roman" w:hAnsi="Times New Roman" w:cs="Times New Roman"/>
+          <w:b/>
+          <w:noProof/>
+          <w:sz w:val="24"/>
+          <w:szCs w:val="24"/>
+          <w:lang w:eastAsia="id-ID"/>
+        </w:rPr>
+        <w:lastRenderedPageBreak/>
+        <w:drawing>
+          <wp:inline distT="0" distB="0" distL="0" distR="0">
+            <wp:extent cx="1417537" cy="2520000"/>
+            <wp:effectExtent l="0" t="0" r="0" b="0"/>
+            <wp:docPr id="33" name="Picture 33"/>
+            <wp:cNvGraphicFramePr>
+              <a:graphicFrameLocks xmlns:a="http://schemas.openxmlformats.org/drawingml/2006/main" noChangeAspect="1"/>
+            </wp:cNvGraphicFramePr>
+            <a:graphic xmlns:a="http://schemas.openxmlformats.org/drawingml/2006/main">
+              <a:graphicData uri="http://schemas.openxmlformats.org/drawingml/2006/picture">
+                <pic:pic xmlns:pic="http://schemas.openxmlformats.org/drawingml/2006/picture">
+                  <pic:nvPicPr>
+                    <pic:cNvPr id="0" name="Screenshot_Trebuchet_20190101-171137.png"/>
+                    <pic:cNvPicPr/>
+                  </pic:nvPicPr>
+                  <pic:blipFill>
+                    <a:blip r:embed="rId61" cstate="print">
+                      <a:extLst>
+                        <a:ext uri="{28A0092B-C50C-407E-A947-70E740481C1C}">
+                          <a14:useLocalDpi xmlns:a14="http://schemas.microsoft.com/office/drawing/2010/main" val="0"/>
+                        </a:ext>
+                      </a:extLst>
+                    </a:blip>
+                    <a:stretch>
+                      <a:fillRect/>
+                    </a:stretch>
+                  </pic:blipFill>
+                  <pic:spPr>
+                    <a:xfrm>
+                      <a:off x="0" y="0"/>
+                      <a:ext cx="1417537" cy="2520000"/>
+                    </a:xfrm>
+                    <a:prstGeom prst="rect">
+                      <a:avLst/>
+                    </a:prstGeom>
+                  </pic:spPr>
+                </pic:pic>
+              </a:graphicData>
+            </a:graphic>
+          </wp:inline>
+        </w:drawing>
+      </w:r>
+    </w:p>
+    <w:p>
+      <w:pPr>
+        <w:pStyle w:val="ListParagraph"/>
+        <w:spacing w:before="240" w:line="480" w:lineRule="auto"/>
+        <w:ind w:left="709"/>
+        <w:jc w:val="center"/>
+        <w:rPr>
+          <w:rFonts w:ascii="Times New Roman" w:hAnsi="Times New Roman" w:cs="Times New Roman"/>
+          <w:sz w:val="24"/>
+          <w:szCs w:val="24"/>
+          <w:lang w:val="en-US"/>
+        </w:rPr>
+      </w:pPr>
+      <w:r>
+        <w:rPr>
+          <w:rFonts w:ascii="Times New Roman" w:hAnsi="Times New Roman" w:cs="Times New Roman"/>
+          <w:sz w:val="24"/>
+          <w:szCs w:val="24"/>
+          <w:lang w:val="en-US"/>
+        </w:rPr>
+        <w:t>Gambar 4.21. Notifikasi Pengingat Acara</w:t>
+      </w:r>
+    </w:p>
+    <w:p>
+      <w:pPr>
+        <w:pStyle w:val="ListParagraph"/>
+        <w:spacing w:before="240" w:line="480" w:lineRule="auto"/>
+        <w:ind w:firstLine="720"/>
+        <w:jc w:val="both"/>
+        <w:rPr>
+          <w:rFonts w:ascii="Times New Roman" w:hAnsi="Times New Roman" w:cs="Times New Roman"/>
+          <w:sz w:val="24"/>
+          <w:szCs w:val="24"/>
+          <w:lang w:val="en-US"/>
+        </w:rPr>
+      </w:pPr>
+      <w:r>
+        <w:rPr>
+          <w:rFonts w:ascii="Times New Roman" w:hAnsi="Times New Roman" w:cs="Times New Roman"/>
+          <w:sz w:val="24"/>
+          <w:szCs w:val="24"/>
+          <w:lang w:val="en-US"/>
+        </w:rPr>
+        <w:t>Pada gambar 4.21</w:t>
+      </w:r>
+      <w:r>
+        <w:rPr>
+          <w:rFonts w:ascii="Times New Roman" w:hAnsi="Times New Roman" w:cs="Times New Roman"/>
+          <w:sz w:val="24"/>
+          <w:szCs w:val="24"/>
+          <w:lang w:val="en-US"/>
+        </w:rPr>
+        <w:t>. diatas terlihat muncul sebuah notifikasi dengan judul “</w:t>
+      </w:r>
+      <w:r>
+        <w:rPr>
+          <w:rFonts w:ascii="Times New Roman" w:hAnsi="Times New Roman" w:cs="Times New Roman"/>
+          <w:sz w:val="24"/>
+          <w:szCs w:val="24"/>
+          <w:lang w:val="en-US"/>
+        </w:rPr>
+        <w:t>PENGINGAT !, CEK KEMBALI AGENDA YANG ADA</w:t>
+      </w:r>
+      <w:r>
+        <w:rPr>
+          <w:rFonts w:ascii="Times New Roman" w:hAnsi="Times New Roman" w:cs="Times New Roman"/>
+          <w:sz w:val="24"/>
+          <w:szCs w:val="24"/>
+          <w:lang w:val="en-US"/>
+        </w:rPr>
+        <w:t>” dan pesan “</w:t>
+      </w:r>
+      <w:r>
+        <w:rPr>
+          <w:rFonts w:ascii="Times New Roman" w:hAnsi="Times New Roman" w:cs="Times New Roman"/>
+          <w:sz w:val="24"/>
+          <w:szCs w:val="24"/>
+          <w:lang w:val="en-US"/>
+        </w:rPr>
+        <w:t>sebentar lagi ada acara yang akan segera dimulai !</w:t>
+      </w:r>
+      <w:r>
+        <w:rPr>
+          <w:rFonts w:ascii="Times New Roman" w:hAnsi="Times New Roman" w:cs="Times New Roman"/>
+          <w:sz w:val="24"/>
+          <w:szCs w:val="24"/>
+          <w:lang w:val="en-US"/>
+        </w:rPr>
+        <w:t>” dimana notifikasi ter</w:t>
+      </w:r>
+      <w:r>
+        <w:rPr>
+          <w:rFonts w:ascii="Times New Roman" w:hAnsi="Times New Roman" w:cs="Times New Roman"/>
+          <w:sz w:val="24"/>
+          <w:szCs w:val="24"/>
+          <w:lang w:val="en-US"/>
+        </w:rPr>
+        <w:t>sebut mengartikan baha ada salah satu acara UKM IK yang akan segera dimulai</w:t>
+      </w:r>
+      <w:r>
+        <w:rPr>
+          <w:rFonts w:ascii="Times New Roman" w:hAnsi="Times New Roman" w:cs="Times New Roman"/>
+          <w:sz w:val="24"/>
+          <w:szCs w:val="24"/>
+          <w:lang w:val="en-US"/>
+        </w:rPr>
+        <w:t xml:space="preserve">. Maka pengguna dapat membuka aplikasi tersebut untuk </w:t>
+      </w:r>
+      <w:r>
+        <w:rPr>
+          <w:rFonts w:ascii="Times New Roman" w:hAnsi="Times New Roman" w:cs="Times New Roman"/>
+          <w:sz w:val="24"/>
+          <w:szCs w:val="24"/>
+          <w:lang w:val="en-US"/>
+        </w:rPr>
+        <w:t>melihat acara yang akan dimulai tersebut agar tidak ketinggalan.</w:t>
+      </w:r>
+    </w:p>
+    <w:p>
+      <w:pPr>
+        <w:pStyle w:val="ListParagraph"/>
+        <w:spacing w:before="240" w:line="480" w:lineRule="auto"/>
+        <w:ind w:left="709"/>
+        <w:jc w:val="center"/>
+        <w:rPr>
+          <w:rFonts w:ascii="Times New Roman" w:hAnsi="Times New Roman" w:cs="Times New Roman"/>
+          <w:sz w:val="24"/>
+          <w:szCs w:val="24"/>
+          <w:lang w:val="en-US"/>
+        </w:rPr>
+      </w:pPr>
+    </w:p>
+    <w:p>
+      <w:pPr>
+        <w:pStyle w:val="ListParagraph"/>
+        <w:spacing w:before="240" w:line="480" w:lineRule="auto"/>
+        <w:ind w:left="1440"/>
+        <w:rPr>
+          <w:rFonts w:ascii="Times New Roman" w:hAnsi="Times New Roman" w:cs="Times New Roman"/>
+          <w:b/>
+          <w:sz w:val="24"/>
+          <w:szCs w:val="24"/>
+          <w:lang w:val="en-US"/>
+        </w:rPr>
+      </w:pPr>
       <w:r>
         <w:rPr>
           <w:rFonts w:ascii="Times New Roman" w:hAnsi="Times New Roman" w:cs="Times New Roman"/>
@@ -23265,43 +24721,15 @@
         </w:rPr>
         <w:t>chatting agar pengguna dapat saling berinteraksi melalui aplikasi ini.</w:t>
       </w:r>
-    </w:p>
-    <w:p>
-      <w:pPr>
-        <w:spacing w:after="0" w:line="480" w:lineRule="auto"/>
-        <w:rPr>
-          <w:rFonts w:ascii="Times New Roman" w:hAnsi="Times New Roman" w:cs="Times New Roman"/>
-          <w:b/>
-          <w:sz w:val="24"/>
-          <w:szCs w:val="24"/>
-          <w:lang w:val="en-US"/>
-        </w:rPr>
-      </w:pPr>
-    </w:p>
-    <w:p>
-      <w:pPr>
-        <w:pStyle w:val="ListParagraph"/>
-        <w:spacing w:before="240" w:line="480" w:lineRule="auto"/>
-        <w:ind w:left="709"/>
-        <w:rPr>
-          <w:rFonts w:ascii="Times New Roman" w:hAnsi="Times New Roman" w:cs="Times New Roman"/>
-          <w:sz w:val="24"/>
-          <w:szCs w:val="24"/>
-          <w:lang w:val="en-US"/>
-        </w:rPr>
-      </w:pPr>
-    </w:p>
-    <w:p>
-      <w:pPr>
-        <w:spacing w:line="480" w:lineRule="auto"/>
-        <w:jc w:val="both"/>
-        <w:rPr>
-          <w:rFonts w:ascii="Times New Roman" w:hAnsi="Times New Roman" w:cs="Times New Roman"/>
-          <w:sz w:val="24"/>
-          <w:szCs w:val="24"/>
-          <w:lang w:val="en-US"/>
-        </w:rPr>
-      </w:pPr>
+      <w:r>
+        <w:rPr>
+          <w:rFonts w:ascii="Times New Roman" w:hAnsi="Times New Roman" w:cs="Times New Roman"/>
+          <w:sz w:val="24"/>
+          <w:szCs w:val="24"/>
+          <w:lang w:val="en-US"/>
+        </w:rPr>
+        <w:br w:type="page"/>
+      </w:r>
     </w:p>
     <w:p>
       <w:pPr>
@@ -23310,55 +24738,19 @@
         <w:jc w:val="center"/>
         <w:rPr>
           <w:rFonts w:cs="Times New Roman"/>
-          <w:sz w:val="24"/>
-          <w:szCs w:val="24"/>
-          <w:lang w:val="en-US"/>
-        </w:rPr>
-      </w:pPr>
-    </w:p>
-    <w:p>
-      <w:pPr>
-        <w:pStyle w:val="Heading1"/>
-        <w:spacing w:before="0" w:line="480" w:lineRule="auto"/>
-        <w:jc w:val="center"/>
+          <w:b/>
+          <w:sz w:val="24"/>
+          <w:szCs w:val="24"/>
+        </w:rPr>
+      </w:pPr>
+      <w:r>
         <w:rPr>
           <w:rFonts w:cs="Times New Roman"/>
-          <w:sz w:val="24"/>
-          <w:szCs w:val="24"/>
-          <w:lang w:val="en-US"/>
-        </w:rPr>
-      </w:pPr>
-    </w:p>
-    <w:p>
-      <w:pPr>
-        <w:pStyle w:val="Heading1"/>
-        <w:spacing w:before="0" w:line="480" w:lineRule="auto"/>
-        <w:jc w:val="center"/>
-        <w:rPr>
-          <w:rFonts w:cs="Times New Roman"/>
-          <w:sz w:val="24"/>
-          <w:szCs w:val="24"/>
-          <w:lang w:val="en-US"/>
-        </w:rPr>
-      </w:pPr>
-    </w:p>
-    <w:p>
-      <w:pPr>
-        <w:pStyle w:val="Heading1"/>
-        <w:spacing w:before="0" w:line="480" w:lineRule="auto"/>
-        <w:jc w:val="center"/>
-        <w:rPr>
-          <w:rFonts w:cs="Times New Roman"/>
-          <w:sz w:val="24"/>
-          <w:szCs w:val="24"/>
-        </w:rPr>
-      </w:pPr>
-      <w:r>
-        <w:rPr>
-          <w:rFonts w:cs="Times New Roman"/>
-          <w:sz w:val="24"/>
-          <w:szCs w:val="24"/>
-        </w:rPr>
+          <w:b/>
+          <w:sz w:val="24"/>
+          <w:szCs w:val="24"/>
+        </w:rPr>
+        <w:lastRenderedPageBreak/>
         <w:t>DAFTAR PUSTAKA</w:t>
       </w:r>
     </w:p>
@@ -23471,7 +24863,7 @@
           <w:szCs w:val="24"/>
         </w:rPr>
       </w:pPr>
-      <w:hyperlink r:id="rId58" w:history="1">
+      <w:hyperlink r:id="rId62" w:history="1">
         <w:r>
           <w:rPr>
             <w:rStyle w:val="Hyperlink"/>
@@ -23725,7 +25117,6 @@
           <w:sz w:val="24"/>
           <w:szCs w:val="24"/>
         </w:rPr>
-        <w:lastRenderedPageBreak/>
         <w:t>book TAS</w:t>
       </w:r>
       <w:r>
@@ -24213,10 +25604,10 @@
       </w:r>
     </w:p>
     <w:sectPr>
-      <w:headerReference w:type="even" r:id="rId59"/>
-      <w:headerReference w:type="default" r:id="rId60"/>
-      <w:footerReference w:type="default" r:id="rId61"/>
-      <w:headerReference w:type="first" r:id="rId62"/>
+      <w:headerReference w:type="even" r:id="rId63"/>
+      <w:headerReference w:type="default" r:id="rId64"/>
+      <w:footerReference w:type="default" r:id="rId65"/>
+      <w:headerReference w:type="first" r:id="rId66"/>
       <w:pgSz w:w="11906" w:h="16838"/>
       <w:pgMar w:top="2268" w:right="1701" w:bottom="1701" w:left="2268" w:header="708" w:footer="708" w:gutter="0"/>
       <w:cols w:space="708"/>
@@ -30125,7 +31516,7 @@
   <a:extraClrSchemeLst/>
   <a:extLst>
     <a:ext uri="{05A4C25C-085E-4340-85A3-A5531E510DB2}">
-      <thm15:themeFamily xmlns:thm15="http://schemas.microsoft.com/office/thememl/2012/main" xmlns="" name="Office Theme" id="{62F939B6-93AF-4DB8-9C6B-D6C7DFDC589F}" vid="{4A3C46E8-61CC-4603-A589-7422A47A8E4A}"/>
+      <thm15:themeFamily xmlns="" xmlns:thm15="http://schemas.microsoft.com/office/thememl/2012/main" name="Office Theme" id="{62F939B6-93AF-4DB8-9C6B-D6C7DFDC589F}" vid="{4A3C46E8-61CC-4603-A589-7422A47A8E4A}"/>
     </a:ext>
   </a:extLst>
 </a:theme>
@@ -30136,7 +31527,7 @@
 </file>
 
 <file path=customXml/itemProps1.xml><?xml version="1.0" encoding="utf-8"?>
-<ds:datastoreItem xmlns:ds="http://schemas.openxmlformats.org/officeDocument/2006/customXml" ds:itemID="{C3C4FBCC-576A-43CD-AD10-AB5246DAFD24}">
+<ds:datastoreItem xmlns:ds="http://schemas.openxmlformats.org/officeDocument/2006/customXml" ds:itemID="{CAF32DB5-FBE8-4804-8DE5-45C556A9A600}">
   <ds:schemaRefs>
     <ds:schemaRef ds:uri="http://schemas.openxmlformats.org/officeDocument/2006/bibliography"/>
   </ds:schemaRefs>

</xml_diff>